<commit_message>
lab4_4 & update Otchet
</commit_message>
<xml_diff>
--- a/lab4/Otchet_lab4.docx
+++ b/lab4/Otchet_lab4.docx
@@ -194,11 +194,7 @@
       </w:pPr>
       <w:r>
         <w:rPr/>
-        <w:t xml:space="preserve">Отчет по лабораторной работе № </w:t>
-      </w:r>
-      <w:r>
-        <w:rPr/>
-        <w:t>4</w:t>
+        <w:t>Отчет по лабораторной работе № 4</w:t>
       </w:r>
     </w:p>
     <w:p>
@@ -875,8 +871,8 @@
         <w:rPr/>
       </w:pPr>
       <w:bookmarkStart w:id="0" w:name="__RefHeading___Toc446_729700978"/>
-      <w:bookmarkStart w:id="1" w:name="_Toc136047746"/>
-      <w:bookmarkStart w:id="2" w:name="_Toc151635907"/>
+      <w:bookmarkStart w:id="1" w:name="_Toc151635907"/>
+      <w:bookmarkStart w:id="2" w:name="_Toc136047746"/>
       <w:bookmarkEnd w:id="0"/>
       <w:r>
         <w:rPr/>
@@ -891,8 +887,8 @@
         <w:rPr/>
       </w:pPr>
       <w:bookmarkStart w:id="3" w:name="__RefHeading___Toc448_729700978"/>
-      <w:bookmarkStart w:id="4" w:name="_Toc151635908"/>
-      <w:bookmarkStart w:id="5" w:name="_Toc136047747"/>
+      <w:bookmarkStart w:id="4" w:name="_Toc136047747"/>
+      <w:bookmarkStart w:id="5" w:name="_Toc151635908"/>
       <w:bookmarkEnd w:id="3"/>
       <w:r>
         <w:rPr/>
@@ -910,7 +906,6 @@
       </w:pPr>
       <w:r>
         <w:rPr>
-          <w:rFonts w:ascii="Times New Roman" w:hAnsi="Times New Roman"/>
           <w:b w:val="false"/>
           <w:i w:val="false"/>
           <w:caps w:val="false"/>
@@ -946,8 +941,8 @@
         <w:rPr/>
       </w:pPr>
       <w:bookmarkStart w:id="6" w:name="__RefHeading___Toc450_729700978"/>
-      <w:bookmarkStart w:id="7" w:name="_Toc151635909"/>
-      <w:bookmarkStart w:id="8" w:name="_Toc136047748"/>
+      <w:bookmarkStart w:id="7" w:name="_Toc136047748"/>
+      <w:bookmarkStart w:id="8" w:name="_Toc151635909"/>
       <w:bookmarkEnd w:id="6"/>
       <w:r>
         <w:rPr/>
@@ -1024,7 +1019,11 @@
         </w:rPr>
       </w:pPr>
       <w:r>
-        <w:rPr/>
+        <w:rPr>
+          <w:sz w:val="24"/>
+          <w:szCs w:val="24"/>
+          <w:lang w:val="en-US"/>
+        </w:rPr>
       </w:r>
     </w:p>
     <w:p>
@@ -1149,7 +1148,11 @@
         </w:rPr>
       </w:pPr>
       <w:r>
-        <w:rPr/>
+        <w:rPr>
+          <w:sz w:val="24"/>
+          <w:szCs w:val="24"/>
+          <w:lang w:val="en-US"/>
+        </w:rPr>
       </w:r>
     </w:p>
     <w:p>
@@ -1228,7 +1231,11 @@
         </w:rPr>
       </w:pPr>
       <w:r>
-        <w:rPr/>
+        <w:rPr>
+          <w:sz w:val="24"/>
+          <w:szCs w:val="24"/>
+          <w:lang w:val="en-US"/>
+        </w:rPr>
       </w:r>
     </w:p>
     <w:p>
@@ -1299,7 +1306,11 @@
         </w:rPr>
       </w:pPr>
       <w:r>
-        <w:rPr/>
+        <w:rPr>
+          <w:sz w:val="24"/>
+          <w:szCs w:val="24"/>
+          <w:lang w:val="en-US"/>
+        </w:rPr>
       </w:r>
     </w:p>
     <w:p>
@@ -1346,8 +1357,8 @@
         <w:rPr/>
       </w:pPr>
       <w:bookmarkStart w:id="9" w:name="__RefHeading___Toc452_729700978"/>
-      <w:bookmarkStart w:id="10" w:name="_Toc151635910"/>
-      <w:bookmarkStart w:id="11" w:name="_Toc136047749"/>
+      <w:bookmarkStart w:id="10" w:name="_Toc136047749"/>
+      <w:bookmarkStart w:id="11" w:name="_Toc151635910"/>
       <w:bookmarkEnd w:id="9"/>
       <w:r>
         <w:rPr/>
@@ -1419,15 +1430,7 @@
       </w:pPr>
       <w:r>
         <w:rPr/>
-        <w:t>Рис.1.1 Тестирование программы lab</w:t>
-      </w:r>
-      <w:r>
-        <w:rPr/>
-        <w:t>4</w:t>
-      </w:r>
-      <w:r>
-        <w:rPr/>
-        <w:t>_1</w:t>
+        <w:t>Рис.1.1 Тестирование программы lab4_1</w:t>
       </w:r>
     </w:p>
     <w:p>
@@ -1449,8 +1452,8 @@
         <w:rPr/>
       </w:pPr>
       <w:bookmarkStart w:id="12" w:name="__RefHeading___Toc454_729700978"/>
-      <w:bookmarkStart w:id="13" w:name="_Toc151635911"/>
-      <w:bookmarkStart w:id="14" w:name="_Toc136047750"/>
+      <w:bookmarkStart w:id="13" w:name="_Toc136047750"/>
+      <w:bookmarkStart w:id="14" w:name="_Toc151635911"/>
       <w:bookmarkEnd w:id="12"/>
       <w:r>
         <w:rPr/>
@@ -1465,8 +1468,8 @@
         <w:rPr/>
       </w:pPr>
       <w:bookmarkStart w:id="15" w:name="__RefHeading___Toc456_729700978"/>
-      <w:bookmarkStart w:id="16" w:name="_Toc151635912"/>
-      <w:bookmarkStart w:id="17" w:name="_Toc136047751"/>
+      <w:bookmarkStart w:id="16" w:name="_Toc136047751"/>
+      <w:bookmarkStart w:id="17" w:name="_Toc151635912"/>
       <w:bookmarkEnd w:id="15"/>
       <w:r>
         <w:rPr/>
@@ -1484,7 +1487,6 @@
       </w:pPr>
       <w:r>
         <w:rPr>
-          <w:rFonts w:ascii="Times New Roman" w:hAnsi="Times New Roman"/>
           <w:b w:val="false"/>
           <w:i w:val="false"/>
           <w:caps w:val="false"/>
@@ -1503,8 +1505,8 @@
         <w:rPr/>
       </w:pPr>
       <w:bookmarkStart w:id="18" w:name="__RefHeading___Toc458_729700978"/>
-      <w:bookmarkStart w:id="19" w:name="_Toc136047752"/>
-      <w:bookmarkStart w:id="20" w:name="_Toc151635913"/>
+      <w:bookmarkStart w:id="19" w:name="_Toc151635913"/>
+      <w:bookmarkStart w:id="20" w:name="_Toc136047752"/>
       <w:bookmarkEnd w:id="18"/>
       <w:r>
         <w:rPr/>
@@ -1563,7 +1565,7 @@
           <w:szCs w:val="24"/>
           <w:lang w:val="en-US"/>
         </w:rPr>
-        <w:t xml:space="preserve">LOOP </w:t>
+        <w:t xml:space="preserve">START   </w:t>
       </w:r>
     </w:p>
     <w:p>
@@ -1583,7 +1585,7 @@
           <w:szCs w:val="24"/>
           <w:lang w:val="en-US"/>
         </w:rPr>
-        <w:t xml:space="preserve">    </w:t>
+        <w:t xml:space="preserve">        </w:t>
       </w:r>
       <w:r>
         <w:rPr>
@@ -1593,7 +1595,7 @@
           <w:szCs w:val="24"/>
           <w:lang w:val="en-US"/>
         </w:rPr>
-        <w:t>IN</w:t>
+        <w:t xml:space="preserve">LEA R0, INPUTING    </w:t>
       </w:r>
     </w:p>
     <w:p>
@@ -1613,7 +1615,7 @@
           <w:szCs w:val="24"/>
           <w:lang w:val="en-US"/>
         </w:rPr>
-        <w:t xml:space="preserve">    </w:t>
+        <w:t xml:space="preserve">        </w:t>
       </w:r>
       <w:r>
         <w:rPr>
@@ -1623,7 +1625,7 @@
           <w:szCs w:val="24"/>
           <w:lang w:val="en-US"/>
         </w:rPr>
-        <w:t>TRAP x21</w:t>
+        <w:t>PUTS</w:t>
       </w:r>
     </w:p>
     <w:p>
@@ -1643,7 +1645,7 @@
           <w:szCs w:val="24"/>
           <w:lang w:val="en-US"/>
         </w:rPr>
-        <w:t xml:space="preserve">    </w:t>
+        <w:t xml:space="preserve">        </w:t>
       </w:r>
       <w:r>
         <w:rPr>
@@ -1653,7 +1655,7 @@
           <w:szCs w:val="24"/>
           <w:lang w:val="en-US"/>
         </w:rPr>
-        <w:t>BRnzp LOOP</w:t>
+        <w:t xml:space="preserve">LEA R1, BUFFER        </w:t>
       </w:r>
     </w:p>
     <w:p>
@@ -1673,18 +1675,8 @@
           <w:szCs w:val="24"/>
           <w:lang w:val="en-US"/>
         </w:rPr>
-        <w:t>OUTLOOP</w:t>
-      </w:r>
-    </w:p>
-    <w:p>
-      <w:pPr>
-        <w:pStyle w:val="Normal"/>
-        <w:spacing w:lineRule="atLeast" w:line="285"/>
-        <w:rPr>
-          <w:szCs w:val="28"/>
-          <w:lang w:val="en-US"/>
-        </w:rPr>
-      </w:pPr>
+        <w:t xml:space="preserve">        </w:t>
+      </w:r>
       <w:r>
         <w:rPr>
           <w:b/>
@@ -1693,6 +1685,382 @@
           <w:szCs w:val="24"/>
           <w:lang w:val="en-US"/>
         </w:rPr>
+        <w:t xml:space="preserve">ADD R2, R1, #0        </w:t>
+      </w:r>
+    </w:p>
+    <w:p>
+      <w:pPr>
+        <w:pStyle w:val="Normal"/>
+        <w:spacing w:lineRule="atLeast" w:line="285"/>
+        <w:rPr>
+          <w:szCs w:val="28"/>
+          <w:lang w:val="en-US"/>
+        </w:rPr>
+      </w:pPr>
+      <w:r>
+        <w:rPr/>
+      </w:r>
+    </w:p>
+    <w:p>
+      <w:pPr>
+        <w:pStyle w:val="Normal"/>
+        <w:spacing w:lineRule="atLeast" w:line="285"/>
+        <w:rPr>
+          <w:szCs w:val="28"/>
+          <w:lang w:val="en-US"/>
+        </w:rPr>
+      </w:pPr>
+      <w:r>
+        <w:rPr>
+          <w:b/>
+          <w:bCs/>
+          <w:sz w:val="24"/>
+          <w:szCs w:val="24"/>
+          <w:lang w:val="en-US"/>
+        </w:rPr>
+        <w:t xml:space="preserve">READ    </w:t>
+      </w:r>
+    </w:p>
+    <w:p>
+      <w:pPr>
+        <w:pStyle w:val="Normal"/>
+        <w:spacing w:lineRule="atLeast" w:line="285"/>
+        <w:rPr>
+          <w:szCs w:val="28"/>
+          <w:lang w:val="en-US"/>
+        </w:rPr>
+      </w:pPr>
+      <w:r>
+        <w:rPr>
+          <w:b/>
+          <w:bCs/>
+          <w:sz w:val="24"/>
+          <w:szCs w:val="24"/>
+          <w:lang w:val="en-US"/>
+        </w:rPr>
+        <w:t xml:space="preserve">        </w:t>
+      </w:r>
+      <w:r>
+        <w:rPr>
+          <w:b/>
+          <w:bCs/>
+          <w:sz w:val="24"/>
+          <w:szCs w:val="24"/>
+          <w:lang w:val="en-US"/>
+        </w:rPr>
+        <w:t xml:space="preserve">GETC                   </w:t>
+      </w:r>
+    </w:p>
+    <w:p>
+      <w:pPr>
+        <w:pStyle w:val="Normal"/>
+        <w:spacing w:lineRule="atLeast" w:line="285"/>
+        <w:rPr>
+          <w:szCs w:val="28"/>
+          <w:lang w:val="en-US"/>
+        </w:rPr>
+      </w:pPr>
+      <w:r>
+        <w:rPr>
+          <w:b/>
+          <w:bCs/>
+          <w:sz w:val="24"/>
+          <w:szCs w:val="24"/>
+          <w:lang w:val="en-US"/>
+        </w:rPr>
+        <w:t xml:space="preserve">        </w:t>
+      </w:r>
+      <w:r>
+        <w:rPr>
+          <w:b/>
+          <w:bCs/>
+          <w:sz w:val="24"/>
+          <w:szCs w:val="24"/>
+          <w:lang w:val="en-US"/>
+        </w:rPr>
+        <w:t xml:space="preserve">OUT                    </w:t>
+      </w:r>
+    </w:p>
+    <w:p>
+      <w:pPr>
+        <w:pStyle w:val="Normal"/>
+        <w:spacing w:lineRule="atLeast" w:line="285"/>
+        <w:rPr>
+          <w:szCs w:val="28"/>
+          <w:lang w:val="en-US"/>
+        </w:rPr>
+      </w:pPr>
+      <w:r>
+        <w:rPr>
+          <w:b/>
+          <w:bCs/>
+          <w:sz w:val="24"/>
+          <w:szCs w:val="24"/>
+          <w:lang w:val="en-US"/>
+        </w:rPr>
+        <w:t xml:space="preserve">        </w:t>
+      </w:r>
+      <w:r>
+        <w:rPr>
+          <w:b/>
+          <w:bCs/>
+          <w:sz w:val="24"/>
+          <w:szCs w:val="24"/>
+          <w:lang w:val="en-US"/>
+        </w:rPr>
+        <w:t xml:space="preserve">ADD R4, R0, #-10       </w:t>
+      </w:r>
+    </w:p>
+    <w:p>
+      <w:pPr>
+        <w:pStyle w:val="Normal"/>
+        <w:spacing w:lineRule="atLeast" w:line="285"/>
+        <w:rPr>
+          <w:szCs w:val="28"/>
+          <w:lang w:val="en-US"/>
+        </w:rPr>
+      </w:pPr>
+      <w:r>
+        <w:rPr>
+          <w:b/>
+          <w:bCs/>
+          <w:sz w:val="24"/>
+          <w:szCs w:val="24"/>
+          <w:lang w:val="en-US"/>
+        </w:rPr>
+        <w:t xml:space="preserve">        </w:t>
+      </w:r>
+      <w:r>
+        <w:rPr>
+          <w:b/>
+          <w:bCs/>
+          <w:sz w:val="24"/>
+          <w:szCs w:val="24"/>
+          <w:lang w:val="en-US"/>
+        </w:rPr>
+        <w:t xml:space="preserve">BRz PRINT              </w:t>
+      </w:r>
+    </w:p>
+    <w:p>
+      <w:pPr>
+        <w:pStyle w:val="Normal"/>
+        <w:spacing w:lineRule="atLeast" w:line="285"/>
+        <w:rPr>
+          <w:szCs w:val="28"/>
+          <w:lang w:val="en-US"/>
+        </w:rPr>
+      </w:pPr>
+      <w:r>
+        <w:rPr>
+          <w:b/>
+          <w:bCs/>
+          <w:sz w:val="24"/>
+          <w:szCs w:val="24"/>
+          <w:lang w:val="en-US"/>
+        </w:rPr>
+        <w:t xml:space="preserve">        </w:t>
+      </w:r>
+      <w:r>
+        <w:rPr>
+          <w:b/>
+          <w:bCs/>
+          <w:sz w:val="24"/>
+          <w:szCs w:val="24"/>
+          <w:lang w:val="en-US"/>
+        </w:rPr>
+        <w:t xml:space="preserve">STR R0, R2, #0         </w:t>
+      </w:r>
+    </w:p>
+    <w:p>
+      <w:pPr>
+        <w:pStyle w:val="Normal"/>
+        <w:spacing w:lineRule="atLeast" w:line="285"/>
+        <w:rPr>
+          <w:szCs w:val="28"/>
+          <w:lang w:val="en-US"/>
+        </w:rPr>
+      </w:pPr>
+      <w:r>
+        <w:rPr>
+          <w:b/>
+          <w:bCs/>
+          <w:sz w:val="24"/>
+          <w:szCs w:val="24"/>
+          <w:lang w:val="en-US"/>
+        </w:rPr>
+        <w:t xml:space="preserve">        </w:t>
+      </w:r>
+      <w:r>
+        <w:rPr>
+          <w:b/>
+          <w:bCs/>
+          <w:sz w:val="24"/>
+          <w:szCs w:val="24"/>
+          <w:lang w:val="en-US"/>
+        </w:rPr>
+        <w:t xml:space="preserve">ADD R2, R2, #1         </w:t>
+      </w:r>
+    </w:p>
+    <w:p>
+      <w:pPr>
+        <w:pStyle w:val="Normal"/>
+        <w:spacing w:lineRule="atLeast" w:line="285"/>
+        <w:rPr>
+          <w:szCs w:val="28"/>
+          <w:lang w:val="en-US"/>
+        </w:rPr>
+      </w:pPr>
+      <w:r>
+        <w:rPr>
+          <w:b/>
+          <w:bCs/>
+          <w:sz w:val="24"/>
+          <w:szCs w:val="24"/>
+          <w:lang w:val="en-US"/>
+        </w:rPr>
+        <w:t xml:space="preserve">        </w:t>
+      </w:r>
+      <w:r>
+        <w:rPr>
+          <w:b/>
+          <w:bCs/>
+          <w:sz w:val="24"/>
+          <w:szCs w:val="24"/>
+          <w:lang w:val="en-US"/>
+        </w:rPr>
+        <w:t xml:space="preserve">BRnzp READ            </w:t>
+      </w:r>
+    </w:p>
+    <w:p>
+      <w:pPr>
+        <w:pStyle w:val="Normal"/>
+        <w:spacing w:lineRule="atLeast" w:line="285"/>
+        <w:rPr>
+          <w:szCs w:val="28"/>
+          <w:lang w:val="en-US"/>
+        </w:rPr>
+      </w:pPr>
+      <w:r>
+        <w:rPr/>
+      </w:r>
+    </w:p>
+    <w:p>
+      <w:pPr>
+        <w:pStyle w:val="Normal"/>
+        <w:spacing w:lineRule="atLeast" w:line="285"/>
+        <w:rPr>
+          <w:szCs w:val="28"/>
+          <w:lang w:val="en-US"/>
+        </w:rPr>
+      </w:pPr>
+      <w:r>
+        <w:rPr>
+          <w:b/>
+          <w:bCs/>
+          <w:sz w:val="24"/>
+          <w:szCs w:val="24"/>
+          <w:lang w:val="en-US"/>
+        </w:rPr>
+        <w:t xml:space="preserve">PRINT   </w:t>
+      </w:r>
+    </w:p>
+    <w:p>
+      <w:pPr>
+        <w:pStyle w:val="Normal"/>
+        <w:spacing w:lineRule="atLeast" w:line="285"/>
+        <w:rPr>
+          <w:szCs w:val="28"/>
+          <w:lang w:val="en-US"/>
+        </w:rPr>
+      </w:pPr>
+      <w:r>
+        <w:rPr>
+          <w:b/>
+          <w:bCs/>
+          <w:sz w:val="24"/>
+          <w:szCs w:val="24"/>
+          <w:lang w:val="en-US"/>
+        </w:rPr>
+        <w:t xml:space="preserve">        </w:t>
+      </w:r>
+      <w:r>
+        <w:rPr>
+          <w:b/>
+          <w:bCs/>
+          <w:sz w:val="24"/>
+          <w:szCs w:val="24"/>
+          <w:lang w:val="en-US"/>
+        </w:rPr>
+        <w:t xml:space="preserve">LEA R0, BUFFER       </w:t>
+      </w:r>
+    </w:p>
+    <w:p>
+      <w:pPr>
+        <w:pStyle w:val="Normal"/>
+        <w:spacing w:lineRule="atLeast" w:line="285"/>
+        <w:rPr>
+          <w:szCs w:val="28"/>
+          <w:lang w:val="en-US"/>
+        </w:rPr>
+      </w:pPr>
+      <w:r>
+        <w:rPr>
+          <w:b/>
+          <w:bCs/>
+          <w:sz w:val="24"/>
+          <w:szCs w:val="24"/>
+          <w:lang w:val="en-US"/>
+        </w:rPr>
+        <w:t xml:space="preserve">        </w:t>
+      </w:r>
+      <w:r>
+        <w:rPr>
+          <w:b/>
+          <w:bCs/>
+          <w:sz w:val="24"/>
+          <w:szCs w:val="24"/>
+          <w:lang w:val="en-US"/>
+        </w:rPr>
+        <w:t>PUTS</w:t>
+      </w:r>
+    </w:p>
+    <w:p>
+      <w:pPr>
+        <w:pStyle w:val="Normal"/>
+        <w:spacing w:lineRule="atLeast" w:line="285"/>
+        <w:rPr>
+          <w:szCs w:val="28"/>
+          <w:lang w:val="en-US"/>
+        </w:rPr>
+      </w:pPr>
+      <w:r>
+        <w:rPr>
+          <w:b/>
+          <w:bCs/>
+          <w:sz w:val="24"/>
+          <w:szCs w:val="24"/>
+          <w:lang w:val="en-US"/>
+        </w:rPr>
+        <w:t xml:space="preserve">        </w:t>
+      </w:r>
+    </w:p>
+    <w:p>
+      <w:pPr>
+        <w:pStyle w:val="Normal"/>
+        <w:spacing w:lineRule="atLeast" w:line="285"/>
+        <w:rPr>
+          <w:szCs w:val="28"/>
+          <w:lang w:val="en-US"/>
+        </w:rPr>
+      </w:pPr>
+      <w:r>
+        <w:rPr>
+          <w:b/>
+          <w:bCs/>
+          <w:sz w:val="24"/>
+          <w:szCs w:val="24"/>
+          <w:lang w:val="en-US"/>
+        </w:rPr>
         <w:t>HALT</w:t>
       </w:r>
     </w:p>
@@ -1706,6 +2074,19 @@
         </w:rPr>
       </w:pPr>
       <w:r>
+        <w:rPr/>
+      </w:r>
+    </w:p>
+    <w:p>
+      <w:pPr>
+        <w:pStyle w:val="Normal"/>
+        <w:spacing w:lineRule="atLeast" w:line="285"/>
+        <w:rPr>
+          <w:szCs w:val="28"/>
+          <w:lang w:val="en-US"/>
+        </w:rPr>
+      </w:pPr>
+      <w:r>
         <w:rPr>
           <w:b/>
           <w:bCs/>
@@ -1713,7 +2094,60 @@
           <w:szCs w:val="24"/>
           <w:lang w:val="en-US"/>
         </w:rPr>
-        <w:t xml:space="preserve">.END    </w:t>
+        <w:t>INPUTING .STRINGZ "Enter a string: "</w:t>
+      </w:r>
+    </w:p>
+    <w:p>
+      <w:pPr>
+        <w:pStyle w:val="Normal"/>
+        <w:spacing w:lineRule="atLeast" w:line="285"/>
+        <w:rPr>
+          <w:szCs w:val="28"/>
+          <w:lang w:val="en-US"/>
+        </w:rPr>
+      </w:pPr>
+      <w:r>
+        <w:rPr>
+          <w:b/>
+          <w:bCs/>
+          <w:sz w:val="24"/>
+          <w:szCs w:val="24"/>
+          <w:lang w:val="en-US"/>
+        </w:rPr>
+        <w:t>BUFFER    .BLKW  #80</w:t>
+      </w:r>
+    </w:p>
+    <w:p>
+      <w:pPr>
+        <w:pStyle w:val="Normal"/>
+        <w:spacing w:lineRule="atLeast" w:line="285"/>
+        <w:rPr>
+          <w:szCs w:val="28"/>
+          <w:lang w:val="en-US"/>
+        </w:rPr>
+      </w:pPr>
+      <w:r>
+        <w:rPr/>
+      </w:r>
+    </w:p>
+    <w:p>
+      <w:pPr>
+        <w:pStyle w:val="Normal"/>
+        <w:spacing w:lineRule="atLeast" w:line="285"/>
+        <w:rPr>
+          <w:szCs w:val="28"/>
+          <w:lang w:val="en-US"/>
+        </w:rPr>
+      </w:pPr>
+      <w:r>
+        <w:rPr>
+          <w:b/>
+          <w:bCs/>
+          <w:sz w:val="24"/>
+          <w:szCs w:val="24"/>
+          <w:lang w:val="en-US"/>
+        </w:rPr>
+        <w:t>.END</w:t>
       </w:r>
     </w:p>
     <w:p>
@@ -1722,8 +2156,8 @@
         <w:rPr/>
       </w:pPr>
       <w:bookmarkStart w:id="21" w:name="__RefHeading___Toc460_729700978"/>
-      <w:bookmarkStart w:id="22" w:name="_Toc151635914"/>
-      <w:bookmarkStart w:id="23" w:name="_Toc136047753"/>
+      <w:bookmarkStart w:id="22" w:name="_Toc136047753"/>
+      <w:bookmarkStart w:id="23" w:name="_Toc151635914"/>
       <w:bookmarkEnd w:id="21"/>
       <w:r>
         <w:rPr/>
@@ -1741,8 +2175,9 @@
         </w:rPr>
       </w:pPr>
       <w:r>
+        <w:rPr/>
         <w:drawing>
-          <wp:anchor behindDoc="0" distT="0" distB="0" distL="0" distR="0" simplePos="0" locked="0" layoutInCell="1" allowOverlap="1" relativeHeight="3">
+          <wp:anchor behindDoc="0" distT="0" distB="0" distL="0" distR="0" simplePos="0" locked="0" layoutInCell="1" allowOverlap="1" relativeHeight="4">
             <wp:simplePos x="0" y="0"/>
             <wp:positionH relativeFrom="column">
               <wp:align>center</wp:align>
@@ -1750,10 +2185,10 @@
             <wp:positionV relativeFrom="paragraph">
               <wp:posOffset>635</wp:posOffset>
             </wp:positionV>
-            <wp:extent cx="4743450" cy="5438775"/>
+            <wp:extent cx="2781300" cy="676275"/>
             <wp:effectExtent l="0" t="0" r="0" b="0"/>
             <wp:wrapSquare wrapText="largest"/>
-            <wp:docPr id="2" name="Изображение4" descr=""/>
+            <wp:docPr id="2" name="Изображение1" descr=""/>
             <wp:cNvGraphicFramePr>
               <a:graphicFrameLocks xmlns:a="http://schemas.openxmlformats.org/drawingml/2006/main" noChangeAspect="1"/>
             </wp:cNvGraphicFramePr>
@@ -1761,7 +2196,7 @@
               <a:graphicData uri="http://schemas.openxmlformats.org/drawingml/2006/picture">
                 <pic:pic xmlns:pic="http://schemas.openxmlformats.org/drawingml/2006/picture">
                   <pic:nvPicPr>
-                    <pic:cNvPr id="2" name="Изображение4" descr=""/>
+                    <pic:cNvPr id="2" name="Изображение1" descr=""/>
                     <pic:cNvPicPr>
                       <a:picLocks noChangeAspect="1" noChangeArrowheads="1"/>
                     </pic:cNvPicPr>
@@ -1775,7 +2210,7 @@
                   <pic:spPr bwMode="auto">
                     <a:xfrm>
                       <a:off x="0" y="0"/>
-                      <a:ext cx="4743450" cy="5438775"/>
+                      <a:ext cx="2781300" cy="676275"/>
                     </a:xfrm>
                     <a:prstGeom prst="rect">
                       <a:avLst/>
@@ -1787,21 +2222,58 @@
           </wp:anchor>
         </w:drawing>
       </w:r>
+    </w:p>
+    <w:p>
+      <w:pPr>
+        <w:pStyle w:val="Normal"/>
+        <w:jc w:val="center"/>
+        <w:rPr>
+          <w:lang w:val="en-US"/>
+        </w:rPr>
+      </w:pPr>
+      <w:r>
+        <w:rPr/>
+      </w:r>
+    </w:p>
+    <w:p>
+      <w:pPr>
+        <w:pStyle w:val="Normal"/>
+        <w:jc w:val="center"/>
+        <w:rPr>
+          <w:lang w:val="en-US"/>
+        </w:rPr>
+      </w:pPr>
+      <w:r>
+        <w:rPr/>
+      </w:r>
+    </w:p>
+    <w:p>
+      <w:pPr>
+        <w:pStyle w:val="Normal"/>
+        <w:jc w:val="center"/>
+        <w:rPr>
+          <w:lang w:val="en-US"/>
+        </w:rPr>
+      </w:pPr>
+      <w:r>
+        <w:rPr/>
+      </w:r>
+    </w:p>
+    <w:p>
+      <w:pPr>
+        <w:pStyle w:val="Normal"/>
+        <w:jc w:val="center"/>
+        <w:rPr>
+          <w:lang w:val="en-US"/>
+        </w:rPr>
+      </w:pPr>
       <w:r>
         <w:rPr/>
         <w:t xml:space="preserve"> </w:t>
       </w:r>
       <w:r>
         <w:rPr/>
-        <w:t>Тестирование программы lab</w:t>
-      </w:r>
-      <w:r>
-        <w:rPr/>
-        <w:t>4</w:t>
-      </w:r>
-      <w:r>
-        <w:rPr/>
-        <w:t>_2</w:t>
+        <w:t>Тестирование программы lab4_2</w:t>
       </w:r>
     </w:p>
     <w:p>
@@ -1823,8 +2295,8 @@
         <w:rPr/>
       </w:pPr>
       <w:bookmarkStart w:id="24" w:name="__RefHeading___Toc462_729700978"/>
-      <w:bookmarkStart w:id="25" w:name="_Toc136047754"/>
-      <w:bookmarkStart w:id="26" w:name="_Toc151635915"/>
+      <w:bookmarkStart w:id="25" w:name="_Toc151635915"/>
+      <w:bookmarkStart w:id="26" w:name="_Toc136047754"/>
       <w:bookmarkEnd w:id="24"/>
       <w:r>
         <w:rPr/>
@@ -1839,8 +2311,8 @@
         <w:rPr/>
       </w:pPr>
       <w:bookmarkStart w:id="27" w:name="__RefHeading___Toc464_729700978"/>
-      <w:bookmarkStart w:id="28" w:name="_Toc151635916"/>
-      <w:bookmarkStart w:id="29" w:name="_Toc136047755"/>
+      <w:bookmarkStart w:id="28" w:name="_Toc136047755"/>
+      <w:bookmarkStart w:id="29" w:name="_Toc151635916"/>
       <w:bookmarkEnd w:id="27"/>
       <w:r>
         <w:rPr/>
@@ -1870,8 +2342,8 @@
         <w:rPr/>
       </w:pPr>
       <w:bookmarkStart w:id="30" w:name="__RefHeading___Toc466_729700978"/>
-      <w:bookmarkStart w:id="31" w:name="_Toc151635917"/>
-      <w:bookmarkStart w:id="32" w:name="_Toc136047756"/>
+      <w:bookmarkStart w:id="31" w:name="_Toc136047756"/>
+      <w:bookmarkStart w:id="32" w:name="_Toc151635917"/>
       <w:bookmarkEnd w:id="30"/>
       <w:r>
         <w:rPr/>
@@ -1914,7 +2386,11 @@
         </w:rPr>
       </w:pPr>
       <w:r>
-        <w:rPr/>
+        <w:rPr>
+          <w:b/>
+          <w:bCs/>
+          <w:szCs w:val="28"/>
+        </w:rPr>
       </w:r>
     </w:p>
     <w:p>
@@ -1973,7 +2449,11 @@
         </w:rPr>
       </w:pPr>
       <w:r>
-        <w:rPr/>
+        <w:rPr>
+          <w:b/>
+          <w:bCs/>
+          <w:szCs w:val="28"/>
+        </w:rPr>
       </w:r>
     </w:p>
     <w:p>
@@ -2032,7 +2512,11 @@
         </w:rPr>
       </w:pPr>
       <w:r>
-        <w:rPr/>
+        <w:rPr>
+          <w:b/>
+          <w:bCs/>
+          <w:szCs w:val="28"/>
+        </w:rPr>
       </w:r>
     </w:p>
     <w:p>
@@ -2091,7 +2575,11 @@
         </w:rPr>
       </w:pPr>
       <w:r>
-        <w:rPr/>
+        <w:rPr>
+          <w:b/>
+          <w:bCs/>
+          <w:szCs w:val="28"/>
+        </w:rPr>
       </w:r>
     </w:p>
     <w:p>
@@ -2150,7 +2638,11 @@
         </w:rPr>
       </w:pPr>
       <w:r>
-        <w:rPr/>
+        <w:rPr>
+          <w:b/>
+          <w:bCs/>
+          <w:szCs w:val="28"/>
+        </w:rPr>
       </w:r>
     </w:p>
     <w:p>
@@ -2443,7 +2935,11 @@
         </w:rPr>
       </w:pPr>
       <w:r>
-        <w:rPr/>
+        <w:rPr>
+          <w:b/>
+          <w:bCs/>
+          <w:szCs w:val="28"/>
+        </w:rPr>
       </w:r>
     </w:p>
     <w:p>
@@ -2640,7 +3136,11 @@
         </w:rPr>
       </w:pPr>
       <w:r>
-        <w:rPr/>
+        <w:rPr>
+          <w:b/>
+          <w:bCs/>
+          <w:szCs w:val="28"/>
+        </w:rPr>
       </w:r>
     </w:p>
     <w:p>
@@ -2831,7 +3331,11 @@
         </w:rPr>
       </w:pPr>
       <w:r>
-        <w:rPr/>
+        <w:rPr>
+          <w:b/>
+          <w:bCs/>
+          <w:szCs w:val="28"/>
+        </w:rPr>
       </w:r>
     </w:p>
     <w:p>
@@ -3028,7 +3532,11 @@
         </w:rPr>
       </w:pPr>
       <w:r>
-        <w:rPr/>
+        <w:rPr>
+          <w:b/>
+          <w:bCs/>
+          <w:szCs w:val="28"/>
+        </w:rPr>
       </w:r>
     </w:p>
     <w:p>
@@ -3153,7 +3661,11 @@
         </w:rPr>
       </w:pPr>
       <w:r>
-        <w:rPr/>
+        <w:rPr>
+          <w:b/>
+          <w:bCs/>
+          <w:szCs w:val="28"/>
+        </w:rPr>
       </w:r>
     </w:p>
     <w:p>
@@ -3300,7 +3812,11 @@
         </w:rPr>
       </w:pPr>
       <w:r>
-        <w:rPr/>
+        <w:rPr>
+          <w:b/>
+          <w:bCs/>
+          <w:szCs w:val="28"/>
+        </w:rPr>
       </w:r>
     </w:p>
     <w:p>
@@ -3359,7 +3875,11 @@
         </w:rPr>
       </w:pPr>
       <w:r>
-        <w:rPr/>
+        <w:rPr>
+          <w:b/>
+          <w:bCs/>
+          <w:szCs w:val="28"/>
+        </w:rPr>
       </w:r>
     </w:p>
     <w:p>
@@ -3396,7 +3916,11 @@
         </w:rPr>
       </w:pPr>
       <w:r>
-        <w:rPr/>
+        <w:rPr>
+          <w:b/>
+          <w:bCs/>
+          <w:szCs w:val="28"/>
+        </w:rPr>
       </w:r>
     </w:p>
     <w:p>
@@ -3625,7 +4149,11 @@
         </w:rPr>
       </w:pPr>
       <w:r>
-        <w:rPr/>
+        <w:rPr>
+          <w:b/>
+          <w:bCs/>
+          <w:szCs w:val="28"/>
+        </w:rPr>
       </w:r>
     </w:p>
     <w:p>
@@ -3790,7 +4318,11 @@
         </w:rPr>
       </w:pPr>
       <w:r>
-        <w:rPr/>
+        <w:rPr>
+          <w:b/>
+          <w:bCs/>
+          <w:szCs w:val="28"/>
+        </w:rPr>
       </w:r>
     </w:p>
     <w:p>
@@ -4051,7 +4583,11 @@
         </w:rPr>
       </w:pPr>
       <w:r>
-        <w:rPr/>
+        <w:rPr>
+          <w:b/>
+          <w:bCs/>
+          <w:szCs w:val="28"/>
+        </w:rPr>
       </w:r>
     </w:p>
     <w:p>
@@ -4130,7 +4666,11 @@
         </w:rPr>
       </w:pPr>
       <w:r>
-        <w:rPr/>
+        <w:rPr>
+          <w:b/>
+          <w:bCs/>
+          <w:szCs w:val="28"/>
+        </w:rPr>
       </w:r>
     </w:p>
     <w:p>
@@ -4361,7 +4901,11 @@
         </w:rPr>
       </w:pPr>
       <w:r>
-        <w:rPr/>
+        <w:rPr>
+          <w:b/>
+          <w:bCs/>
+          <w:szCs w:val="28"/>
+        </w:rPr>
       </w:r>
     </w:p>
     <w:p>
@@ -4526,7 +5070,11 @@
         </w:rPr>
       </w:pPr>
       <w:r>
-        <w:rPr/>
+        <w:rPr>
+          <w:b/>
+          <w:bCs/>
+          <w:szCs w:val="28"/>
+        </w:rPr>
       </w:r>
     </w:p>
     <w:p>
@@ -4851,7 +5399,11 @@
         </w:rPr>
       </w:pPr>
       <w:r>
-        <w:rPr/>
+        <w:rPr>
+          <w:b/>
+          <w:bCs/>
+          <w:szCs w:val="28"/>
+        </w:rPr>
       </w:r>
     </w:p>
     <w:p>
@@ -4962,7 +5514,11 @@
         </w:rPr>
       </w:pPr>
       <w:r>
-        <w:rPr/>
+        <w:rPr>
+          <w:b/>
+          <w:bCs/>
+          <w:szCs w:val="28"/>
+        </w:rPr>
       </w:r>
     </w:p>
     <w:p>
@@ -5105,7 +5661,11 @@
         </w:rPr>
       </w:pPr>
       <w:r>
-        <w:rPr/>
+        <w:rPr>
+          <w:b/>
+          <w:bCs/>
+          <w:szCs w:val="28"/>
+        </w:rPr>
       </w:r>
     </w:p>
     <w:p>
@@ -5312,7 +5872,11 @@
         </w:rPr>
       </w:pPr>
       <w:r>
-        <w:rPr/>
+        <w:rPr>
+          <w:b/>
+          <w:bCs/>
+          <w:szCs w:val="28"/>
+        </w:rPr>
       </w:r>
     </w:p>
     <w:p>
@@ -5455,7 +6019,11 @@
         </w:rPr>
       </w:pPr>
       <w:r>
-        <w:rPr/>
+        <w:rPr>
+          <w:b/>
+          <w:bCs/>
+          <w:szCs w:val="28"/>
+        </w:rPr>
       </w:r>
     </w:p>
     <w:p>
@@ -5598,7 +6166,11 @@
         </w:rPr>
       </w:pPr>
       <w:r>
-        <w:rPr/>
+        <w:rPr>
+          <w:b/>
+          <w:bCs/>
+          <w:szCs w:val="28"/>
+        </w:rPr>
       </w:r>
     </w:p>
     <w:p>
@@ -5837,7 +6409,11 @@
         </w:rPr>
       </w:pPr>
       <w:r>
-        <w:rPr/>
+        <w:rPr>
+          <w:b/>
+          <w:bCs/>
+          <w:szCs w:val="28"/>
+        </w:rPr>
       </w:r>
     </w:p>
     <w:p>
@@ -6236,7 +6812,11 @@
         </w:rPr>
       </w:pPr>
       <w:r>
-        <w:rPr/>
+        <w:rPr>
+          <w:b/>
+          <w:bCs/>
+          <w:szCs w:val="28"/>
+        </w:rPr>
       </w:r>
     </w:p>
     <w:p>
@@ -6443,7 +7023,11 @@
         </w:rPr>
       </w:pPr>
       <w:r>
-        <w:rPr/>
+        <w:rPr>
+          <w:b/>
+          <w:bCs/>
+          <w:szCs w:val="28"/>
+        </w:rPr>
       </w:r>
     </w:p>
     <w:p>
@@ -6586,7 +7170,11 @@
         </w:rPr>
       </w:pPr>
       <w:r>
-        <w:rPr/>
+        <w:rPr>
+          <w:b/>
+          <w:bCs/>
+          <w:szCs w:val="28"/>
+        </w:rPr>
       </w:r>
     </w:p>
     <w:p>
@@ -6909,7 +7497,11 @@
         </w:rPr>
       </w:pPr>
       <w:r>
-        <w:rPr/>
+        <w:rPr>
+          <w:b/>
+          <w:bCs/>
+          <w:szCs w:val="28"/>
+        </w:rPr>
       </w:r>
     </w:p>
     <w:p>
@@ -6918,8 +7510,8 @@
         <w:rPr/>
       </w:pPr>
       <w:bookmarkStart w:id="33" w:name="__RefHeading___Toc468_729700978"/>
-      <w:bookmarkStart w:id="34" w:name="_Toc151635918"/>
-      <w:bookmarkStart w:id="35" w:name="_Toc136047757"/>
+      <w:bookmarkStart w:id="34" w:name="_Toc136047757"/>
+      <w:bookmarkStart w:id="35" w:name="_Toc151635918"/>
       <w:bookmarkEnd w:id="33"/>
       <w:r>
         <w:rPr/>
@@ -6941,9 +7533,11 @@
         </w:rPr>
       </w:pPr>
       <w:r>
-        <w:rPr/>
+        <w:rPr>
+          <w:lang w:val="en-US"/>
+        </w:rPr>
         <w:drawing>
-          <wp:anchor behindDoc="0" distT="0" distB="0" distL="0" distR="0" simplePos="0" locked="0" layoutInCell="1" allowOverlap="1" relativeHeight="4">
+          <wp:anchor behindDoc="0" distT="0" distB="0" distL="0" distR="0" simplePos="0" locked="0" layoutInCell="1" allowOverlap="1" relativeHeight="3">
             <wp:simplePos x="0" y="0"/>
             <wp:positionH relativeFrom="column">
               <wp:align>center</wp:align>
@@ -7097,15 +7691,7 @@
       </w:pPr>
       <w:r>
         <w:rPr/>
-        <w:t>Рис.3.</w:t>
-      </w:r>
-      <w:r>
-        <w:rPr/>
-        <w:t>1</w:t>
-      </w:r>
-      <w:r>
-        <w:rPr/>
-        <w:t xml:space="preserve"> Тестирование программы lab3_3</w:t>
+        <w:t>Рис.3.1 Тестирование программы lab3_3</w:t>
       </w:r>
     </w:p>
     <w:p>
@@ -7127,8 +7713,8 @@
         <w:rPr/>
       </w:pPr>
       <w:bookmarkStart w:id="36" w:name="__RefHeading___Toc470_729700978"/>
-      <w:bookmarkStart w:id="37" w:name="_Toc151635919"/>
-      <w:bookmarkStart w:id="38" w:name="_Toc136047758"/>
+      <w:bookmarkStart w:id="37" w:name="_Toc136047758"/>
+      <w:bookmarkStart w:id="38" w:name="_Toc151635919"/>
       <w:bookmarkEnd w:id="36"/>
       <w:r>
         <w:rPr/>
@@ -7143,8 +7729,8 @@
         <w:rPr/>
       </w:pPr>
       <w:bookmarkStart w:id="39" w:name="__RefHeading___Toc472_729700978"/>
-      <w:bookmarkStart w:id="40" w:name="_Toc151635920"/>
-      <w:bookmarkStart w:id="41" w:name="_Toc136047759"/>
+      <w:bookmarkStart w:id="40" w:name="_Toc136047759"/>
+      <w:bookmarkStart w:id="41" w:name="_Toc151635920"/>
       <w:bookmarkEnd w:id="39"/>
       <w:r>
         <w:rPr/>
@@ -7174,8 +7760,8 @@
         <w:rPr/>
       </w:pPr>
       <w:bookmarkStart w:id="42" w:name="__RefHeading___Toc474_729700978"/>
-      <w:bookmarkStart w:id="43" w:name="_Toc151635921"/>
-      <w:bookmarkStart w:id="44" w:name="_Toc136047760"/>
+      <w:bookmarkStart w:id="43" w:name="_Toc136047760"/>
+      <w:bookmarkStart w:id="44" w:name="_Toc151635921"/>
       <w:bookmarkEnd w:id="42"/>
       <w:r>
         <w:rPr/>
@@ -7196,7 +7782,2117 @@
         </w:rPr>
       </w:pPr>
       <w:r>
-        <w:rPr/>
+        <w:rPr>
+          <w:b/>
+          <w:bCs/>
+          <w:szCs w:val="28"/>
+        </w:rPr>
+        <w:t>.ORIG x3000</w:t>
+      </w:r>
+    </w:p>
+    <w:p>
+      <w:pPr>
+        <w:pStyle w:val="Normal"/>
+        <w:spacing w:lineRule="atLeast" w:line="285"/>
+        <w:rPr>
+          <w:b/>
+          <w:b/>
+          <w:bCs/>
+          <w:szCs w:val="28"/>
+        </w:rPr>
+      </w:pPr>
+      <w:r>
+        <w:rPr>
+          <w:b/>
+          <w:bCs/>
+          <w:szCs w:val="28"/>
+        </w:rPr>
+      </w:r>
+    </w:p>
+    <w:p>
+      <w:pPr>
+        <w:pStyle w:val="Normal"/>
+        <w:spacing w:lineRule="atLeast" w:line="285"/>
+        <w:rPr>
+          <w:b/>
+          <w:b/>
+          <w:bCs/>
+          <w:szCs w:val="28"/>
+        </w:rPr>
+      </w:pPr>
+      <w:r>
+        <w:rPr>
+          <w:b/>
+          <w:bCs/>
+          <w:szCs w:val="28"/>
+        </w:rPr>
+        <w:t xml:space="preserve">    </w:t>
+      </w:r>
+      <w:r>
+        <w:rPr>
+          <w:b/>
+          <w:bCs/>
+          <w:szCs w:val="28"/>
+        </w:rPr>
+        <w:t xml:space="preserve">LEA R0, PROMPT       </w:t>
+      </w:r>
+    </w:p>
+    <w:p>
+      <w:pPr>
+        <w:pStyle w:val="Normal"/>
+        <w:spacing w:lineRule="atLeast" w:line="285"/>
+        <w:rPr>
+          <w:b/>
+          <w:b/>
+          <w:bCs/>
+          <w:szCs w:val="28"/>
+        </w:rPr>
+      </w:pPr>
+      <w:r>
+        <w:rPr>
+          <w:b/>
+          <w:bCs/>
+          <w:szCs w:val="28"/>
+        </w:rPr>
+        <w:t xml:space="preserve">    </w:t>
+      </w:r>
+      <w:r>
+        <w:rPr>
+          <w:b/>
+          <w:bCs/>
+          <w:szCs w:val="28"/>
+        </w:rPr>
+        <w:t xml:space="preserve">PUTS                </w:t>
+      </w:r>
+    </w:p>
+    <w:p>
+      <w:pPr>
+        <w:pStyle w:val="Normal"/>
+        <w:spacing w:lineRule="atLeast" w:line="285"/>
+        <w:rPr>
+          <w:b/>
+          <w:b/>
+          <w:bCs/>
+          <w:szCs w:val="28"/>
+        </w:rPr>
+      </w:pPr>
+      <w:r>
+        <w:rPr>
+          <w:b/>
+          <w:bCs/>
+          <w:szCs w:val="28"/>
+        </w:rPr>
+      </w:r>
+    </w:p>
+    <w:p>
+      <w:pPr>
+        <w:pStyle w:val="Normal"/>
+        <w:spacing w:lineRule="atLeast" w:line="285"/>
+        <w:rPr>
+          <w:b/>
+          <w:b/>
+          <w:bCs/>
+          <w:szCs w:val="28"/>
+        </w:rPr>
+      </w:pPr>
+      <w:r>
+        <w:rPr>
+          <w:b/>
+          <w:bCs/>
+          <w:szCs w:val="28"/>
+        </w:rPr>
+        <w:t xml:space="preserve">    </w:t>
+      </w:r>
+      <w:r>
+        <w:rPr>
+          <w:b/>
+          <w:bCs/>
+          <w:szCs w:val="28"/>
+        </w:rPr>
+        <w:t xml:space="preserve">LEA R1, NUMBERS      </w:t>
+      </w:r>
+    </w:p>
+    <w:p>
+      <w:pPr>
+        <w:pStyle w:val="Normal"/>
+        <w:spacing w:lineRule="atLeast" w:line="285"/>
+        <w:rPr>
+          <w:b/>
+          <w:b/>
+          <w:bCs/>
+          <w:szCs w:val="28"/>
+        </w:rPr>
+      </w:pPr>
+      <w:r>
+        <w:rPr>
+          <w:b/>
+          <w:bCs/>
+          <w:szCs w:val="28"/>
+        </w:rPr>
+        <w:t xml:space="preserve">    </w:t>
+      </w:r>
+      <w:r>
+        <w:rPr>
+          <w:b/>
+          <w:bCs/>
+          <w:szCs w:val="28"/>
+        </w:rPr>
+        <w:t xml:space="preserve">LEA R4, CONSTATEXP   </w:t>
+      </w:r>
+    </w:p>
+    <w:p>
+      <w:pPr>
+        <w:pStyle w:val="Normal"/>
+        <w:spacing w:lineRule="atLeast" w:line="285"/>
+        <w:rPr>
+          <w:b/>
+          <w:b/>
+          <w:bCs/>
+          <w:szCs w:val="28"/>
+        </w:rPr>
+      </w:pPr>
+      <w:r>
+        <w:rPr>
+          <w:b/>
+          <w:bCs/>
+          <w:szCs w:val="28"/>
+        </w:rPr>
+        <w:t xml:space="preserve">    </w:t>
+      </w:r>
+      <w:r>
+        <w:rPr>
+          <w:b/>
+          <w:bCs/>
+          <w:szCs w:val="28"/>
+        </w:rPr>
+        <w:t xml:space="preserve">LD R2, COUNT        </w:t>
+      </w:r>
+    </w:p>
+    <w:p>
+      <w:pPr>
+        <w:pStyle w:val="Normal"/>
+        <w:spacing w:lineRule="atLeast" w:line="285"/>
+        <w:rPr>
+          <w:b/>
+          <w:b/>
+          <w:bCs/>
+          <w:szCs w:val="28"/>
+        </w:rPr>
+      </w:pPr>
+      <w:r>
+        <w:rPr>
+          <w:b/>
+          <w:bCs/>
+          <w:szCs w:val="28"/>
+        </w:rPr>
+      </w:r>
+    </w:p>
+    <w:p>
+      <w:pPr>
+        <w:pStyle w:val="Normal"/>
+        <w:spacing w:lineRule="atLeast" w:line="285"/>
+        <w:rPr>
+          <w:b/>
+          <w:b/>
+          <w:bCs/>
+          <w:szCs w:val="28"/>
+        </w:rPr>
+      </w:pPr>
+      <w:r>
+        <w:rPr>
+          <w:b/>
+          <w:bCs/>
+          <w:szCs w:val="28"/>
+        </w:rPr>
+        <w:t>READ</w:t>
+      </w:r>
+    </w:p>
+    <w:p>
+      <w:pPr>
+        <w:pStyle w:val="Normal"/>
+        <w:spacing w:lineRule="atLeast" w:line="285"/>
+        <w:rPr>
+          <w:b/>
+          <w:b/>
+          <w:bCs/>
+          <w:szCs w:val="28"/>
+        </w:rPr>
+      </w:pPr>
+      <w:r>
+        <w:rPr>
+          <w:b/>
+          <w:bCs/>
+          <w:szCs w:val="28"/>
+        </w:rPr>
+        <w:t xml:space="preserve">    </w:t>
+      </w:r>
+      <w:r>
+        <w:rPr>
+          <w:b/>
+          <w:bCs/>
+          <w:szCs w:val="28"/>
+        </w:rPr>
+        <w:t xml:space="preserve">GETC                 </w:t>
+      </w:r>
+    </w:p>
+    <w:p>
+      <w:pPr>
+        <w:pStyle w:val="Normal"/>
+        <w:spacing w:lineRule="atLeast" w:line="285"/>
+        <w:rPr>
+          <w:b/>
+          <w:b/>
+          <w:bCs/>
+          <w:szCs w:val="28"/>
+        </w:rPr>
+      </w:pPr>
+      <w:r>
+        <w:rPr>
+          <w:b/>
+          <w:bCs/>
+          <w:szCs w:val="28"/>
+        </w:rPr>
+        <w:t xml:space="preserve">    </w:t>
+      </w:r>
+      <w:r>
+        <w:rPr>
+          <w:b/>
+          <w:bCs/>
+          <w:szCs w:val="28"/>
+        </w:rPr>
+        <w:t xml:space="preserve">OUT                </w:t>
+      </w:r>
+    </w:p>
+    <w:p>
+      <w:pPr>
+        <w:pStyle w:val="Normal"/>
+        <w:spacing w:lineRule="atLeast" w:line="285"/>
+        <w:rPr>
+          <w:b/>
+          <w:b/>
+          <w:bCs/>
+          <w:szCs w:val="28"/>
+        </w:rPr>
+      </w:pPr>
+      <w:r>
+        <w:rPr>
+          <w:b/>
+          <w:bCs/>
+          <w:szCs w:val="28"/>
+        </w:rPr>
+        <w:t xml:space="preserve">    </w:t>
+      </w:r>
+      <w:r>
+        <w:rPr>
+          <w:b/>
+          <w:bCs/>
+          <w:szCs w:val="28"/>
+        </w:rPr>
+        <w:t xml:space="preserve">STR R0, R4, #0       </w:t>
+      </w:r>
+    </w:p>
+    <w:p>
+      <w:pPr>
+        <w:pStyle w:val="Normal"/>
+        <w:spacing w:lineRule="atLeast" w:line="285"/>
+        <w:rPr>
+          <w:b/>
+          <w:b/>
+          <w:bCs/>
+          <w:szCs w:val="28"/>
+        </w:rPr>
+      </w:pPr>
+      <w:r>
+        <w:rPr>
+          <w:b/>
+          <w:bCs/>
+          <w:szCs w:val="28"/>
+        </w:rPr>
+        <w:t xml:space="preserve">    </w:t>
+      </w:r>
+      <w:r>
+        <w:rPr>
+          <w:b/>
+          <w:bCs/>
+          <w:szCs w:val="28"/>
+        </w:rPr>
+        <w:t xml:space="preserve">ADD R4, R4, #1      </w:t>
+      </w:r>
+    </w:p>
+    <w:p>
+      <w:pPr>
+        <w:pStyle w:val="Normal"/>
+        <w:spacing w:lineRule="atLeast" w:line="285"/>
+        <w:rPr>
+          <w:b/>
+          <w:b/>
+          <w:bCs/>
+          <w:szCs w:val="28"/>
+        </w:rPr>
+      </w:pPr>
+      <w:r>
+        <w:rPr>
+          <w:b/>
+          <w:bCs/>
+          <w:szCs w:val="28"/>
+        </w:rPr>
+        <w:t xml:space="preserve">    </w:t>
+      </w:r>
+      <w:r>
+        <w:rPr>
+          <w:b/>
+          <w:bCs/>
+          <w:szCs w:val="28"/>
+        </w:rPr>
+        <w:t xml:space="preserve">LD R3, NEG48        </w:t>
+      </w:r>
+    </w:p>
+    <w:p>
+      <w:pPr>
+        <w:pStyle w:val="Normal"/>
+        <w:spacing w:lineRule="atLeast" w:line="285"/>
+        <w:rPr>
+          <w:b/>
+          <w:b/>
+          <w:bCs/>
+          <w:szCs w:val="28"/>
+        </w:rPr>
+      </w:pPr>
+      <w:r>
+        <w:rPr>
+          <w:b/>
+          <w:bCs/>
+          <w:szCs w:val="28"/>
+        </w:rPr>
+        <w:t xml:space="preserve">    </w:t>
+      </w:r>
+      <w:r>
+        <w:rPr>
+          <w:b/>
+          <w:bCs/>
+          <w:szCs w:val="28"/>
+        </w:rPr>
+        <w:t xml:space="preserve">ADD R0, R0, R3      </w:t>
+      </w:r>
+    </w:p>
+    <w:p>
+      <w:pPr>
+        <w:pStyle w:val="Normal"/>
+        <w:spacing w:lineRule="atLeast" w:line="285"/>
+        <w:rPr>
+          <w:b/>
+          <w:b/>
+          <w:bCs/>
+          <w:szCs w:val="28"/>
+        </w:rPr>
+      </w:pPr>
+      <w:r>
+        <w:rPr>
+          <w:b/>
+          <w:bCs/>
+          <w:szCs w:val="28"/>
+        </w:rPr>
+        <w:t xml:space="preserve">    </w:t>
+      </w:r>
+      <w:r>
+        <w:rPr>
+          <w:b/>
+          <w:bCs/>
+          <w:szCs w:val="28"/>
+        </w:rPr>
+        <w:t xml:space="preserve">STR R0, R1, #0      </w:t>
+      </w:r>
+    </w:p>
+    <w:p>
+      <w:pPr>
+        <w:pStyle w:val="Normal"/>
+        <w:spacing w:lineRule="atLeast" w:line="285"/>
+        <w:rPr>
+          <w:b/>
+          <w:b/>
+          <w:bCs/>
+          <w:szCs w:val="28"/>
+        </w:rPr>
+      </w:pPr>
+      <w:r>
+        <w:rPr>
+          <w:b/>
+          <w:bCs/>
+          <w:szCs w:val="28"/>
+        </w:rPr>
+        <w:t xml:space="preserve">    </w:t>
+      </w:r>
+      <w:r>
+        <w:rPr>
+          <w:b/>
+          <w:bCs/>
+          <w:szCs w:val="28"/>
+        </w:rPr>
+        <w:t xml:space="preserve">ADD R1, R1, #1      </w:t>
+      </w:r>
+    </w:p>
+    <w:p>
+      <w:pPr>
+        <w:pStyle w:val="Normal"/>
+        <w:spacing w:lineRule="atLeast" w:line="285"/>
+        <w:rPr>
+          <w:b/>
+          <w:b/>
+          <w:bCs/>
+          <w:szCs w:val="28"/>
+        </w:rPr>
+      </w:pPr>
+      <w:r>
+        <w:rPr>
+          <w:b/>
+          <w:bCs/>
+          <w:szCs w:val="28"/>
+        </w:rPr>
+        <w:t xml:space="preserve">    </w:t>
+      </w:r>
+      <w:r>
+        <w:rPr>
+          <w:b/>
+          <w:bCs/>
+          <w:szCs w:val="28"/>
+        </w:rPr>
+        <w:t xml:space="preserve">ADD R2, R2, #-1      </w:t>
+      </w:r>
+    </w:p>
+    <w:p>
+      <w:pPr>
+        <w:pStyle w:val="Normal"/>
+        <w:spacing w:lineRule="atLeast" w:line="285"/>
+        <w:rPr>
+          <w:b/>
+          <w:b/>
+          <w:bCs/>
+          <w:szCs w:val="28"/>
+        </w:rPr>
+      </w:pPr>
+      <w:r>
+        <w:rPr>
+          <w:b/>
+          <w:bCs/>
+          <w:szCs w:val="28"/>
+        </w:rPr>
+        <w:t xml:space="preserve">    </w:t>
+      </w:r>
+      <w:r>
+        <w:rPr>
+          <w:b/>
+          <w:bCs/>
+          <w:szCs w:val="28"/>
+        </w:rPr>
+        <w:t xml:space="preserve">BRp READ  </w:t>
+      </w:r>
+    </w:p>
+    <w:p>
+      <w:pPr>
+        <w:pStyle w:val="Normal"/>
+        <w:spacing w:lineRule="atLeast" w:line="285"/>
+        <w:rPr>
+          <w:b/>
+          <w:b/>
+          <w:bCs/>
+          <w:szCs w:val="28"/>
+        </w:rPr>
+      </w:pPr>
+      <w:r>
+        <w:rPr>
+          <w:b/>
+          <w:bCs/>
+          <w:szCs w:val="28"/>
+        </w:rPr>
+      </w:r>
+    </w:p>
+    <w:p>
+      <w:pPr>
+        <w:pStyle w:val="Normal"/>
+        <w:spacing w:lineRule="atLeast" w:line="285"/>
+        <w:rPr>
+          <w:b/>
+          <w:b/>
+          <w:bCs/>
+          <w:szCs w:val="28"/>
+        </w:rPr>
+      </w:pPr>
+      <w:r>
+        <w:rPr>
+          <w:b/>
+          <w:bCs/>
+          <w:szCs w:val="28"/>
+        </w:rPr>
+        <w:t xml:space="preserve">    </w:t>
+      </w:r>
+      <w:r>
+        <w:rPr>
+          <w:b/>
+          <w:bCs/>
+          <w:szCs w:val="28"/>
+        </w:rPr>
+        <w:t xml:space="preserve">LEA R1, NUMBERS      </w:t>
+      </w:r>
+    </w:p>
+    <w:p>
+      <w:pPr>
+        <w:pStyle w:val="Normal"/>
+        <w:spacing w:lineRule="atLeast" w:line="285"/>
+        <w:rPr>
+          <w:b/>
+          <w:b/>
+          <w:bCs/>
+          <w:szCs w:val="28"/>
+        </w:rPr>
+      </w:pPr>
+      <w:r>
+        <w:rPr>
+          <w:b/>
+          <w:bCs/>
+          <w:szCs w:val="28"/>
+        </w:rPr>
+        <w:t xml:space="preserve">    </w:t>
+      </w:r>
+      <w:r>
+        <w:rPr>
+          <w:b/>
+          <w:bCs/>
+          <w:szCs w:val="28"/>
+        </w:rPr>
+        <w:t xml:space="preserve">LD R2, COUNT        </w:t>
+      </w:r>
+    </w:p>
+    <w:p>
+      <w:pPr>
+        <w:pStyle w:val="Normal"/>
+        <w:spacing w:lineRule="atLeast" w:line="285"/>
+        <w:rPr>
+          <w:b/>
+          <w:b/>
+          <w:bCs/>
+          <w:szCs w:val="28"/>
+        </w:rPr>
+      </w:pPr>
+      <w:r>
+        <w:rPr>
+          <w:b/>
+          <w:bCs/>
+          <w:szCs w:val="28"/>
+        </w:rPr>
+        <w:t xml:space="preserve">    </w:t>
+      </w:r>
+      <w:r>
+        <w:rPr>
+          <w:b/>
+          <w:bCs/>
+          <w:szCs w:val="28"/>
+        </w:rPr>
+        <w:t xml:space="preserve">ADD R2, R2, #-1     </w:t>
+      </w:r>
+    </w:p>
+    <w:p>
+      <w:pPr>
+        <w:pStyle w:val="Normal"/>
+        <w:spacing w:lineRule="atLeast" w:line="285"/>
+        <w:rPr>
+          <w:b/>
+          <w:b/>
+          <w:bCs/>
+          <w:szCs w:val="28"/>
+        </w:rPr>
+      </w:pPr>
+      <w:r>
+        <w:rPr>
+          <w:b/>
+          <w:bCs/>
+          <w:szCs w:val="28"/>
+        </w:rPr>
+      </w:r>
+    </w:p>
+    <w:p>
+      <w:pPr>
+        <w:pStyle w:val="Normal"/>
+        <w:spacing w:lineRule="atLeast" w:line="285"/>
+        <w:rPr>
+          <w:b/>
+          <w:b/>
+          <w:bCs/>
+          <w:szCs w:val="28"/>
+        </w:rPr>
+      </w:pPr>
+      <w:r>
+        <w:rPr>
+          <w:b/>
+          <w:bCs/>
+          <w:szCs w:val="28"/>
+        </w:rPr>
+        <w:t>SORTLOOP</w:t>
+      </w:r>
+    </w:p>
+    <w:p>
+      <w:pPr>
+        <w:pStyle w:val="Normal"/>
+        <w:spacing w:lineRule="atLeast" w:line="285"/>
+        <w:rPr>
+          <w:b/>
+          <w:b/>
+          <w:bCs/>
+          <w:szCs w:val="28"/>
+        </w:rPr>
+      </w:pPr>
+      <w:r>
+        <w:rPr>
+          <w:b/>
+          <w:bCs/>
+          <w:szCs w:val="28"/>
+        </w:rPr>
+        <w:t xml:space="preserve">    </w:t>
+      </w:r>
+      <w:r>
+        <w:rPr>
+          <w:b/>
+          <w:bCs/>
+          <w:szCs w:val="28"/>
+        </w:rPr>
+        <w:t xml:space="preserve">LD R4, COUNT         </w:t>
+      </w:r>
+    </w:p>
+    <w:p>
+      <w:pPr>
+        <w:pStyle w:val="Normal"/>
+        <w:spacing w:lineRule="atLeast" w:line="285"/>
+        <w:rPr>
+          <w:b/>
+          <w:b/>
+          <w:bCs/>
+          <w:szCs w:val="28"/>
+        </w:rPr>
+      </w:pPr>
+      <w:r>
+        <w:rPr>
+          <w:b/>
+          <w:bCs/>
+          <w:szCs w:val="28"/>
+        </w:rPr>
+        <w:t xml:space="preserve">    </w:t>
+      </w:r>
+      <w:r>
+        <w:rPr>
+          <w:b/>
+          <w:bCs/>
+          <w:szCs w:val="28"/>
+        </w:rPr>
+        <w:t>ADD R4, R4, #-1</w:t>
+      </w:r>
+    </w:p>
+    <w:p>
+      <w:pPr>
+        <w:pStyle w:val="Normal"/>
+        <w:spacing w:lineRule="atLeast" w:line="285"/>
+        <w:rPr>
+          <w:b/>
+          <w:b/>
+          <w:bCs/>
+          <w:szCs w:val="28"/>
+        </w:rPr>
+      </w:pPr>
+      <w:r>
+        <w:rPr>
+          <w:b/>
+          <w:bCs/>
+          <w:szCs w:val="28"/>
+        </w:rPr>
+        <w:t xml:space="preserve">    </w:t>
+      </w:r>
+      <w:r>
+        <w:rPr>
+          <w:b/>
+          <w:bCs/>
+          <w:szCs w:val="28"/>
+        </w:rPr>
+        <w:t xml:space="preserve">LEA R3, NUMBERS      </w:t>
+      </w:r>
+    </w:p>
+    <w:p>
+      <w:pPr>
+        <w:pStyle w:val="Normal"/>
+        <w:spacing w:lineRule="atLeast" w:line="285"/>
+        <w:rPr>
+          <w:b/>
+          <w:b/>
+          <w:bCs/>
+          <w:szCs w:val="28"/>
+        </w:rPr>
+      </w:pPr>
+      <w:r>
+        <w:rPr>
+          <w:b/>
+          <w:bCs/>
+          <w:szCs w:val="28"/>
+        </w:rPr>
+      </w:r>
+    </w:p>
+    <w:p>
+      <w:pPr>
+        <w:pStyle w:val="Normal"/>
+        <w:spacing w:lineRule="atLeast" w:line="285"/>
+        <w:rPr>
+          <w:b/>
+          <w:b/>
+          <w:bCs/>
+          <w:szCs w:val="28"/>
+        </w:rPr>
+      </w:pPr>
+      <w:r>
+        <w:rPr>
+          <w:b/>
+          <w:bCs/>
+          <w:szCs w:val="28"/>
+        </w:rPr>
+        <w:t>INLOOP</w:t>
+      </w:r>
+    </w:p>
+    <w:p>
+      <w:pPr>
+        <w:pStyle w:val="Normal"/>
+        <w:spacing w:lineRule="atLeast" w:line="285"/>
+        <w:rPr>
+          <w:b/>
+          <w:b/>
+          <w:bCs/>
+          <w:szCs w:val="28"/>
+        </w:rPr>
+      </w:pPr>
+      <w:r>
+        <w:rPr>
+          <w:b/>
+          <w:bCs/>
+          <w:szCs w:val="28"/>
+        </w:rPr>
+        <w:t xml:space="preserve">    </w:t>
+      </w:r>
+      <w:r>
+        <w:rPr>
+          <w:b/>
+          <w:bCs/>
+          <w:szCs w:val="28"/>
+        </w:rPr>
+        <w:t xml:space="preserve">LDR R0, R3, #0       </w:t>
+      </w:r>
+    </w:p>
+    <w:p>
+      <w:pPr>
+        <w:pStyle w:val="Normal"/>
+        <w:spacing w:lineRule="atLeast" w:line="285"/>
+        <w:rPr>
+          <w:b/>
+          <w:b/>
+          <w:bCs/>
+          <w:szCs w:val="28"/>
+        </w:rPr>
+      </w:pPr>
+      <w:r>
+        <w:rPr>
+          <w:b/>
+          <w:bCs/>
+          <w:szCs w:val="28"/>
+        </w:rPr>
+        <w:t xml:space="preserve">    </w:t>
+      </w:r>
+      <w:r>
+        <w:rPr>
+          <w:b/>
+          <w:bCs/>
+          <w:szCs w:val="28"/>
+        </w:rPr>
+        <w:t xml:space="preserve">LDR R1, R3, #1       </w:t>
+      </w:r>
+    </w:p>
+    <w:p>
+      <w:pPr>
+        <w:pStyle w:val="Normal"/>
+        <w:spacing w:lineRule="atLeast" w:line="285"/>
+        <w:rPr>
+          <w:b/>
+          <w:b/>
+          <w:bCs/>
+          <w:szCs w:val="28"/>
+        </w:rPr>
+      </w:pPr>
+      <w:r>
+        <w:rPr>
+          <w:b/>
+          <w:bCs/>
+          <w:szCs w:val="28"/>
+        </w:rPr>
+        <w:t xml:space="preserve">    </w:t>
+      </w:r>
+      <w:r>
+        <w:rPr>
+          <w:b/>
+          <w:bCs/>
+          <w:szCs w:val="28"/>
+        </w:rPr>
+        <w:t>NOT R5, R1</w:t>
+      </w:r>
+    </w:p>
+    <w:p>
+      <w:pPr>
+        <w:pStyle w:val="Normal"/>
+        <w:spacing w:lineRule="atLeast" w:line="285"/>
+        <w:rPr>
+          <w:b/>
+          <w:b/>
+          <w:bCs/>
+          <w:szCs w:val="28"/>
+        </w:rPr>
+      </w:pPr>
+      <w:r>
+        <w:rPr>
+          <w:b/>
+          <w:bCs/>
+          <w:szCs w:val="28"/>
+        </w:rPr>
+        <w:t xml:space="preserve">    </w:t>
+      </w:r>
+      <w:r>
+        <w:rPr>
+          <w:b/>
+          <w:bCs/>
+          <w:szCs w:val="28"/>
+        </w:rPr>
+        <w:t>ADD R5, R5, #1</w:t>
+      </w:r>
+    </w:p>
+    <w:p>
+      <w:pPr>
+        <w:pStyle w:val="Normal"/>
+        <w:spacing w:lineRule="atLeast" w:line="285"/>
+        <w:rPr>
+          <w:b/>
+          <w:b/>
+          <w:bCs/>
+          <w:szCs w:val="28"/>
+        </w:rPr>
+      </w:pPr>
+      <w:r>
+        <w:rPr>
+          <w:b/>
+          <w:bCs/>
+          <w:szCs w:val="28"/>
+        </w:rPr>
+        <w:t xml:space="preserve">    </w:t>
+      </w:r>
+      <w:r>
+        <w:rPr>
+          <w:b/>
+          <w:bCs/>
+          <w:szCs w:val="28"/>
+        </w:rPr>
+        <w:t xml:space="preserve">ADD R5, R0, R5       </w:t>
+      </w:r>
+    </w:p>
+    <w:p>
+      <w:pPr>
+        <w:pStyle w:val="Normal"/>
+        <w:spacing w:lineRule="atLeast" w:line="285"/>
+        <w:rPr>
+          <w:b/>
+          <w:b/>
+          <w:bCs/>
+          <w:szCs w:val="28"/>
+        </w:rPr>
+      </w:pPr>
+      <w:r>
+        <w:rPr>
+          <w:b/>
+          <w:bCs/>
+          <w:szCs w:val="28"/>
+        </w:rPr>
+        <w:t xml:space="preserve">    </w:t>
+      </w:r>
+      <w:r>
+        <w:rPr>
+          <w:b/>
+          <w:bCs/>
+          <w:szCs w:val="28"/>
+        </w:rPr>
+        <w:t xml:space="preserve">BRn SWAP       </w:t>
+      </w:r>
+    </w:p>
+    <w:p>
+      <w:pPr>
+        <w:pStyle w:val="Normal"/>
+        <w:spacing w:lineRule="atLeast" w:line="285"/>
+        <w:rPr>
+          <w:b/>
+          <w:b/>
+          <w:bCs/>
+          <w:szCs w:val="28"/>
+        </w:rPr>
+      </w:pPr>
+      <w:r>
+        <w:rPr>
+          <w:b/>
+          <w:bCs/>
+          <w:szCs w:val="28"/>
+        </w:rPr>
+        <w:t xml:space="preserve">    </w:t>
+      </w:r>
+      <w:r>
+        <w:rPr>
+          <w:b/>
+          <w:bCs/>
+          <w:szCs w:val="28"/>
+        </w:rPr>
+        <w:t xml:space="preserve">STR R1, R3, #0      </w:t>
+      </w:r>
+    </w:p>
+    <w:p>
+      <w:pPr>
+        <w:pStyle w:val="Normal"/>
+        <w:spacing w:lineRule="atLeast" w:line="285"/>
+        <w:rPr>
+          <w:b/>
+          <w:b/>
+          <w:bCs/>
+          <w:szCs w:val="28"/>
+        </w:rPr>
+      </w:pPr>
+      <w:r>
+        <w:rPr>
+          <w:b/>
+          <w:bCs/>
+          <w:szCs w:val="28"/>
+        </w:rPr>
+        <w:t xml:space="preserve">    </w:t>
+      </w:r>
+      <w:r>
+        <w:rPr>
+          <w:b/>
+          <w:bCs/>
+          <w:szCs w:val="28"/>
+        </w:rPr>
+        <w:t>STR R0, R3, #1</w:t>
+      </w:r>
+    </w:p>
+    <w:p>
+      <w:pPr>
+        <w:pStyle w:val="Normal"/>
+        <w:spacing w:lineRule="atLeast" w:line="285"/>
+        <w:rPr>
+          <w:b/>
+          <w:b/>
+          <w:bCs/>
+          <w:szCs w:val="28"/>
+        </w:rPr>
+      </w:pPr>
+      <w:r>
+        <w:rPr>
+          <w:b/>
+          <w:bCs/>
+          <w:szCs w:val="28"/>
+        </w:rPr>
+      </w:r>
+    </w:p>
+    <w:p>
+      <w:pPr>
+        <w:pStyle w:val="Normal"/>
+        <w:spacing w:lineRule="atLeast" w:line="285"/>
+        <w:rPr>
+          <w:b/>
+          <w:b/>
+          <w:bCs/>
+          <w:szCs w:val="28"/>
+        </w:rPr>
+      </w:pPr>
+      <w:r>
+        <w:rPr>
+          <w:b/>
+          <w:bCs/>
+          <w:szCs w:val="28"/>
+        </w:rPr>
+        <w:t>SWAP</w:t>
+      </w:r>
+    </w:p>
+    <w:p>
+      <w:pPr>
+        <w:pStyle w:val="Normal"/>
+        <w:spacing w:lineRule="atLeast" w:line="285"/>
+        <w:rPr>
+          <w:b/>
+          <w:b/>
+          <w:bCs/>
+          <w:szCs w:val="28"/>
+        </w:rPr>
+      </w:pPr>
+      <w:r>
+        <w:rPr>
+          <w:b/>
+          <w:bCs/>
+          <w:szCs w:val="28"/>
+        </w:rPr>
+        <w:t xml:space="preserve">    </w:t>
+      </w:r>
+      <w:r>
+        <w:rPr>
+          <w:b/>
+          <w:bCs/>
+          <w:szCs w:val="28"/>
+        </w:rPr>
+        <w:t xml:space="preserve">ADD R3, R3, #1       </w:t>
+      </w:r>
+    </w:p>
+    <w:p>
+      <w:pPr>
+        <w:pStyle w:val="Normal"/>
+        <w:spacing w:lineRule="atLeast" w:line="285"/>
+        <w:rPr>
+          <w:b/>
+          <w:b/>
+          <w:bCs/>
+          <w:szCs w:val="28"/>
+        </w:rPr>
+      </w:pPr>
+      <w:r>
+        <w:rPr>
+          <w:b/>
+          <w:bCs/>
+          <w:szCs w:val="28"/>
+        </w:rPr>
+        <w:t xml:space="preserve">    </w:t>
+      </w:r>
+      <w:r>
+        <w:rPr>
+          <w:b/>
+          <w:bCs/>
+          <w:szCs w:val="28"/>
+        </w:rPr>
+        <w:t xml:space="preserve">ADD R4, R4, #-1      </w:t>
+      </w:r>
+    </w:p>
+    <w:p>
+      <w:pPr>
+        <w:pStyle w:val="Normal"/>
+        <w:spacing w:lineRule="atLeast" w:line="285"/>
+        <w:rPr>
+          <w:b/>
+          <w:b/>
+          <w:bCs/>
+          <w:szCs w:val="28"/>
+        </w:rPr>
+      </w:pPr>
+      <w:r>
+        <w:rPr>
+          <w:b/>
+          <w:bCs/>
+          <w:szCs w:val="28"/>
+        </w:rPr>
+        <w:t xml:space="preserve">    </w:t>
+      </w:r>
+      <w:r>
+        <w:rPr>
+          <w:b/>
+          <w:bCs/>
+          <w:szCs w:val="28"/>
+        </w:rPr>
+        <w:t xml:space="preserve">BRp INLOOP       </w:t>
+      </w:r>
+    </w:p>
+    <w:p>
+      <w:pPr>
+        <w:pStyle w:val="Normal"/>
+        <w:spacing w:lineRule="atLeast" w:line="285"/>
+        <w:rPr>
+          <w:b/>
+          <w:b/>
+          <w:bCs/>
+          <w:szCs w:val="28"/>
+        </w:rPr>
+      </w:pPr>
+      <w:r>
+        <w:rPr>
+          <w:b/>
+          <w:bCs/>
+          <w:szCs w:val="28"/>
+        </w:rPr>
+      </w:r>
+    </w:p>
+    <w:p>
+      <w:pPr>
+        <w:pStyle w:val="Normal"/>
+        <w:spacing w:lineRule="atLeast" w:line="285"/>
+        <w:rPr>
+          <w:b/>
+          <w:b/>
+          <w:bCs/>
+          <w:szCs w:val="28"/>
+        </w:rPr>
+      </w:pPr>
+      <w:r>
+        <w:rPr>
+          <w:b/>
+          <w:bCs/>
+          <w:szCs w:val="28"/>
+        </w:rPr>
+        <w:t xml:space="preserve">    </w:t>
+      </w:r>
+      <w:r>
+        <w:rPr>
+          <w:b/>
+          <w:bCs/>
+          <w:szCs w:val="28"/>
+        </w:rPr>
+        <w:t xml:space="preserve">ADD R2, R2, #-1      </w:t>
+      </w:r>
+    </w:p>
+    <w:p>
+      <w:pPr>
+        <w:pStyle w:val="Normal"/>
+        <w:spacing w:lineRule="atLeast" w:line="285"/>
+        <w:rPr>
+          <w:b/>
+          <w:b/>
+          <w:bCs/>
+          <w:szCs w:val="28"/>
+        </w:rPr>
+      </w:pPr>
+      <w:r>
+        <w:rPr>
+          <w:b/>
+          <w:bCs/>
+          <w:szCs w:val="28"/>
+        </w:rPr>
+        <w:t xml:space="preserve">    </w:t>
+      </w:r>
+      <w:r>
+        <w:rPr>
+          <w:b/>
+          <w:bCs/>
+          <w:szCs w:val="28"/>
+        </w:rPr>
+        <w:t xml:space="preserve">BRp SORTLOOP        </w:t>
+      </w:r>
+    </w:p>
+    <w:p>
+      <w:pPr>
+        <w:pStyle w:val="Normal"/>
+        <w:spacing w:lineRule="atLeast" w:line="285"/>
+        <w:rPr>
+          <w:b/>
+          <w:b/>
+          <w:bCs/>
+          <w:szCs w:val="28"/>
+        </w:rPr>
+      </w:pPr>
+      <w:r>
+        <w:rPr>
+          <w:b/>
+          <w:bCs/>
+          <w:szCs w:val="28"/>
+        </w:rPr>
+        <w:t xml:space="preserve">    </w:t>
+      </w:r>
+      <w:r>
+        <w:rPr>
+          <w:b/>
+          <w:bCs/>
+          <w:szCs w:val="28"/>
+        </w:rPr>
+        <w:t>LD R0, NEWLINE</w:t>
+      </w:r>
+    </w:p>
+    <w:p>
+      <w:pPr>
+        <w:pStyle w:val="Normal"/>
+        <w:spacing w:lineRule="atLeast" w:line="285"/>
+        <w:rPr>
+          <w:b/>
+          <w:b/>
+          <w:bCs/>
+          <w:szCs w:val="28"/>
+        </w:rPr>
+      </w:pPr>
+      <w:r>
+        <w:rPr>
+          <w:b/>
+          <w:bCs/>
+          <w:szCs w:val="28"/>
+        </w:rPr>
+        <w:t xml:space="preserve">    </w:t>
+      </w:r>
+      <w:r>
+        <w:rPr>
+          <w:b/>
+          <w:bCs/>
+          <w:szCs w:val="28"/>
+        </w:rPr>
+        <w:t>OUT</w:t>
+      </w:r>
+    </w:p>
+    <w:p>
+      <w:pPr>
+        <w:pStyle w:val="Normal"/>
+        <w:spacing w:lineRule="atLeast" w:line="285"/>
+        <w:rPr>
+          <w:b/>
+          <w:b/>
+          <w:bCs/>
+          <w:szCs w:val="28"/>
+        </w:rPr>
+      </w:pPr>
+      <w:r>
+        <w:rPr>
+          <w:b/>
+          <w:bCs/>
+          <w:szCs w:val="28"/>
+        </w:rPr>
+      </w:r>
+    </w:p>
+    <w:p>
+      <w:pPr>
+        <w:pStyle w:val="Normal"/>
+        <w:spacing w:lineRule="atLeast" w:line="285"/>
+        <w:rPr>
+          <w:b/>
+          <w:b/>
+          <w:bCs/>
+          <w:szCs w:val="28"/>
+        </w:rPr>
+      </w:pPr>
+      <w:r>
+        <w:rPr>
+          <w:b/>
+          <w:bCs/>
+          <w:szCs w:val="28"/>
+        </w:rPr>
+        <w:t xml:space="preserve">    </w:t>
+      </w:r>
+      <w:r>
+        <w:rPr>
+          <w:b/>
+          <w:bCs/>
+          <w:szCs w:val="28"/>
+        </w:rPr>
+        <w:t>LEA R1, ORIGINAL</w:t>
+      </w:r>
+    </w:p>
+    <w:p>
+      <w:pPr>
+        <w:pStyle w:val="Normal"/>
+        <w:spacing w:lineRule="atLeast" w:line="285"/>
+        <w:rPr>
+          <w:b/>
+          <w:b/>
+          <w:bCs/>
+          <w:szCs w:val="28"/>
+        </w:rPr>
+      </w:pPr>
+      <w:r>
+        <w:rPr>
+          <w:b/>
+          <w:bCs/>
+          <w:szCs w:val="28"/>
+        </w:rPr>
+        <w:t xml:space="preserve">    </w:t>
+      </w:r>
+      <w:r>
+        <w:rPr>
+          <w:b/>
+          <w:bCs/>
+          <w:szCs w:val="28"/>
+        </w:rPr>
+        <w:t>LD R2, COUNT</w:t>
+      </w:r>
+    </w:p>
+    <w:p>
+      <w:pPr>
+        <w:pStyle w:val="Normal"/>
+        <w:spacing w:lineRule="atLeast" w:line="285"/>
+        <w:rPr>
+          <w:b/>
+          <w:b/>
+          <w:bCs/>
+          <w:szCs w:val="28"/>
+        </w:rPr>
+      </w:pPr>
+      <w:r>
+        <w:rPr>
+          <w:b/>
+          <w:bCs/>
+          <w:szCs w:val="28"/>
+        </w:rPr>
+      </w:r>
+    </w:p>
+    <w:p>
+      <w:pPr>
+        <w:pStyle w:val="Normal"/>
+        <w:spacing w:lineRule="atLeast" w:line="285"/>
+        <w:rPr>
+          <w:b/>
+          <w:b/>
+          <w:bCs/>
+          <w:szCs w:val="28"/>
+        </w:rPr>
+      </w:pPr>
+      <w:r>
+        <w:rPr>
+          <w:b/>
+          <w:bCs/>
+          <w:szCs w:val="28"/>
+        </w:rPr>
+        <w:t>OUTCONSTATEXP</w:t>
+      </w:r>
+    </w:p>
+    <w:p>
+      <w:pPr>
+        <w:pStyle w:val="Normal"/>
+        <w:spacing w:lineRule="atLeast" w:line="285"/>
+        <w:rPr>
+          <w:b/>
+          <w:b/>
+          <w:bCs/>
+          <w:szCs w:val="28"/>
+        </w:rPr>
+      </w:pPr>
+      <w:r>
+        <w:rPr>
+          <w:b/>
+          <w:bCs/>
+          <w:szCs w:val="28"/>
+        </w:rPr>
+        <w:t xml:space="preserve">    </w:t>
+      </w:r>
+      <w:r>
+        <w:rPr>
+          <w:b/>
+          <w:bCs/>
+          <w:szCs w:val="28"/>
+        </w:rPr>
+        <w:t xml:space="preserve">LDR R0, R1, #0       </w:t>
+      </w:r>
+    </w:p>
+    <w:p>
+      <w:pPr>
+        <w:pStyle w:val="Normal"/>
+        <w:spacing w:lineRule="atLeast" w:line="285"/>
+        <w:rPr>
+          <w:b/>
+          <w:b/>
+          <w:bCs/>
+          <w:szCs w:val="28"/>
+        </w:rPr>
+      </w:pPr>
+      <w:r>
+        <w:rPr>
+          <w:b/>
+          <w:bCs/>
+          <w:szCs w:val="28"/>
+        </w:rPr>
+        <w:t xml:space="preserve">    </w:t>
+      </w:r>
+      <w:r>
+        <w:rPr>
+          <w:b/>
+          <w:bCs/>
+          <w:szCs w:val="28"/>
+        </w:rPr>
+        <w:t xml:space="preserve">OUT                  </w:t>
+      </w:r>
+    </w:p>
+    <w:p>
+      <w:pPr>
+        <w:pStyle w:val="Normal"/>
+        <w:spacing w:lineRule="atLeast" w:line="285"/>
+        <w:rPr>
+          <w:b/>
+          <w:b/>
+          <w:bCs/>
+          <w:szCs w:val="28"/>
+        </w:rPr>
+      </w:pPr>
+      <w:r>
+        <w:rPr>
+          <w:b/>
+          <w:bCs/>
+          <w:szCs w:val="28"/>
+        </w:rPr>
+        <w:t xml:space="preserve">    </w:t>
+      </w:r>
+      <w:r>
+        <w:rPr>
+          <w:b/>
+          <w:bCs/>
+          <w:szCs w:val="28"/>
+        </w:rPr>
+        <w:t xml:space="preserve">ADD R1, R1, #1       </w:t>
+      </w:r>
+    </w:p>
+    <w:p>
+      <w:pPr>
+        <w:pStyle w:val="Normal"/>
+        <w:spacing w:lineRule="atLeast" w:line="285"/>
+        <w:rPr>
+          <w:b/>
+          <w:b/>
+          <w:bCs/>
+          <w:szCs w:val="28"/>
+        </w:rPr>
+      </w:pPr>
+      <w:r>
+        <w:rPr>
+          <w:b/>
+          <w:bCs/>
+          <w:szCs w:val="28"/>
+        </w:rPr>
+        <w:t xml:space="preserve">    </w:t>
+      </w:r>
+      <w:r>
+        <w:rPr>
+          <w:b/>
+          <w:bCs/>
+          <w:szCs w:val="28"/>
+        </w:rPr>
+        <w:t xml:space="preserve">ADD R2, R2, #-1      </w:t>
+      </w:r>
+    </w:p>
+    <w:p>
+      <w:pPr>
+        <w:pStyle w:val="Normal"/>
+        <w:spacing w:lineRule="atLeast" w:line="285"/>
+        <w:rPr>
+          <w:b/>
+          <w:b/>
+          <w:bCs/>
+          <w:szCs w:val="28"/>
+        </w:rPr>
+      </w:pPr>
+      <w:r>
+        <w:rPr>
+          <w:b/>
+          <w:bCs/>
+          <w:szCs w:val="28"/>
+        </w:rPr>
+        <w:t xml:space="preserve">    </w:t>
+      </w:r>
+      <w:r>
+        <w:rPr>
+          <w:b/>
+          <w:bCs/>
+          <w:szCs w:val="28"/>
+        </w:rPr>
+        <w:t xml:space="preserve">BRp OUTCONSTATEXP </w:t>
+      </w:r>
+    </w:p>
+    <w:p>
+      <w:pPr>
+        <w:pStyle w:val="Normal"/>
+        <w:spacing w:lineRule="atLeast" w:line="285"/>
+        <w:rPr>
+          <w:b/>
+          <w:b/>
+          <w:bCs/>
+          <w:szCs w:val="28"/>
+        </w:rPr>
+      </w:pPr>
+      <w:r>
+        <w:rPr>
+          <w:b/>
+          <w:bCs/>
+          <w:szCs w:val="28"/>
+        </w:rPr>
+      </w:r>
+    </w:p>
+    <w:p>
+      <w:pPr>
+        <w:pStyle w:val="Normal"/>
+        <w:spacing w:lineRule="atLeast" w:line="285"/>
+        <w:rPr>
+          <w:b/>
+          <w:b/>
+          <w:bCs/>
+          <w:szCs w:val="28"/>
+        </w:rPr>
+      </w:pPr>
+      <w:r>
+        <w:rPr>
+          <w:b/>
+          <w:bCs/>
+          <w:szCs w:val="28"/>
+        </w:rPr>
+        <w:t xml:space="preserve">    </w:t>
+      </w:r>
+      <w:r>
+        <w:rPr>
+          <w:b/>
+          <w:bCs/>
+          <w:szCs w:val="28"/>
+        </w:rPr>
+        <w:t>LD R0, NEWLINE</w:t>
+      </w:r>
+    </w:p>
+    <w:p>
+      <w:pPr>
+        <w:pStyle w:val="Normal"/>
+        <w:spacing w:lineRule="atLeast" w:line="285"/>
+        <w:rPr>
+          <w:b/>
+          <w:b/>
+          <w:bCs/>
+          <w:szCs w:val="28"/>
+        </w:rPr>
+      </w:pPr>
+      <w:r>
+        <w:rPr>
+          <w:b/>
+          <w:bCs/>
+          <w:szCs w:val="28"/>
+        </w:rPr>
+        <w:t xml:space="preserve">    </w:t>
+      </w:r>
+      <w:r>
+        <w:rPr>
+          <w:b/>
+          <w:bCs/>
+          <w:szCs w:val="28"/>
+        </w:rPr>
+        <w:t>OUT</w:t>
+      </w:r>
+    </w:p>
+    <w:p>
+      <w:pPr>
+        <w:pStyle w:val="Normal"/>
+        <w:spacing w:lineRule="atLeast" w:line="285"/>
+        <w:rPr>
+          <w:b/>
+          <w:b/>
+          <w:bCs/>
+          <w:szCs w:val="28"/>
+        </w:rPr>
+      </w:pPr>
+      <w:r>
+        <w:rPr>
+          <w:b/>
+          <w:bCs/>
+          <w:szCs w:val="28"/>
+        </w:rPr>
+      </w:r>
+    </w:p>
+    <w:p>
+      <w:pPr>
+        <w:pStyle w:val="Normal"/>
+        <w:spacing w:lineRule="atLeast" w:line="285"/>
+        <w:rPr>
+          <w:b/>
+          <w:b/>
+          <w:bCs/>
+          <w:szCs w:val="28"/>
+        </w:rPr>
+      </w:pPr>
+      <w:r>
+        <w:rPr>
+          <w:b/>
+          <w:bCs/>
+          <w:szCs w:val="28"/>
+        </w:rPr>
+        <w:t xml:space="preserve">    </w:t>
+      </w:r>
+      <w:r>
+        <w:rPr>
+          <w:b/>
+          <w:bCs/>
+          <w:szCs w:val="28"/>
+        </w:rPr>
+        <w:t>LEA R1, NUMBERS</w:t>
+      </w:r>
+    </w:p>
+    <w:p>
+      <w:pPr>
+        <w:pStyle w:val="Normal"/>
+        <w:spacing w:lineRule="atLeast" w:line="285"/>
+        <w:rPr>
+          <w:b/>
+          <w:b/>
+          <w:bCs/>
+          <w:szCs w:val="28"/>
+        </w:rPr>
+      </w:pPr>
+      <w:r>
+        <w:rPr>
+          <w:b/>
+          <w:bCs/>
+          <w:szCs w:val="28"/>
+        </w:rPr>
+        <w:t xml:space="preserve">    </w:t>
+      </w:r>
+      <w:r>
+        <w:rPr>
+          <w:b/>
+          <w:bCs/>
+          <w:szCs w:val="28"/>
+        </w:rPr>
+        <w:t>LD R2, COUNT</w:t>
+      </w:r>
+    </w:p>
+    <w:p>
+      <w:pPr>
+        <w:pStyle w:val="Normal"/>
+        <w:spacing w:lineRule="atLeast" w:line="285"/>
+        <w:rPr>
+          <w:b/>
+          <w:b/>
+          <w:bCs/>
+          <w:szCs w:val="28"/>
+        </w:rPr>
+      </w:pPr>
+      <w:r>
+        <w:rPr>
+          <w:b/>
+          <w:bCs/>
+          <w:szCs w:val="28"/>
+        </w:rPr>
+      </w:r>
+    </w:p>
+    <w:p>
+      <w:pPr>
+        <w:pStyle w:val="Normal"/>
+        <w:spacing w:lineRule="atLeast" w:line="285"/>
+        <w:rPr>
+          <w:b/>
+          <w:b/>
+          <w:bCs/>
+          <w:szCs w:val="28"/>
+        </w:rPr>
+      </w:pPr>
+      <w:r>
+        <w:rPr>
+          <w:b/>
+          <w:bCs/>
+          <w:szCs w:val="28"/>
+        </w:rPr>
+        <w:t>OUTNUMBERS</w:t>
+      </w:r>
+    </w:p>
+    <w:p>
+      <w:pPr>
+        <w:pStyle w:val="Normal"/>
+        <w:spacing w:lineRule="atLeast" w:line="285"/>
+        <w:rPr>
+          <w:b/>
+          <w:b/>
+          <w:bCs/>
+          <w:szCs w:val="28"/>
+        </w:rPr>
+      </w:pPr>
+      <w:r>
+        <w:rPr>
+          <w:b/>
+          <w:bCs/>
+          <w:szCs w:val="28"/>
+        </w:rPr>
+        <w:t xml:space="preserve">    </w:t>
+      </w:r>
+      <w:r>
+        <w:rPr>
+          <w:b/>
+          <w:bCs/>
+          <w:szCs w:val="28"/>
+        </w:rPr>
+        <w:t xml:space="preserve">LDR R0, R1, #0       </w:t>
+      </w:r>
+    </w:p>
+    <w:p>
+      <w:pPr>
+        <w:pStyle w:val="Normal"/>
+        <w:spacing w:lineRule="atLeast" w:line="285"/>
+        <w:rPr>
+          <w:b/>
+          <w:b/>
+          <w:bCs/>
+          <w:szCs w:val="28"/>
+        </w:rPr>
+      </w:pPr>
+      <w:r>
+        <w:rPr>
+          <w:b/>
+          <w:bCs/>
+          <w:szCs w:val="28"/>
+        </w:rPr>
+        <w:t xml:space="preserve">    </w:t>
+      </w:r>
+      <w:r>
+        <w:rPr>
+          <w:b/>
+          <w:bCs/>
+          <w:szCs w:val="28"/>
+        </w:rPr>
+        <w:t xml:space="preserve">LD R3, POS48        </w:t>
+      </w:r>
+    </w:p>
+    <w:p>
+      <w:pPr>
+        <w:pStyle w:val="Normal"/>
+        <w:spacing w:lineRule="atLeast" w:line="285"/>
+        <w:rPr>
+          <w:b/>
+          <w:b/>
+          <w:bCs/>
+          <w:szCs w:val="28"/>
+        </w:rPr>
+      </w:pPr>
+      <w:r>
+        <w:rPr>
+          <w:b/>
+          <w:bCs/>
+          <w:szCs w:val="28"/>
+        </w:rPr>
+        <w:t xml:space="preserve">    </w:t>
+      </w:r>
+      <w:r>
+        <w:rPr>
+          <w:b/>
+          <w:bCs/>
+          <w:szCs w:val="28"/>
+        </w:rPr>
+        <w:t xml:space="preserve">ADD R0, R0, R3       </w:t>
+      </w:r>
+    </w:p>
+    <w:p>
+      <w:pPr>
+        <w:pStyle w:val="Normal"/>
+        <w:spacing w:lineRule="atLeast" w:line="285"/>
+        <w:rPr>
+          <w:b/>
+          <w:b/>
+          <w:bCs/>
+          <w:szCs w:val="28"/>
+        </w:rPr>
+      </w:pPr>
+      <w:r>
+        <w:rPr>
+          <w:b/>
+          <w:bCs/>
+          <w:szCs w:val="28"/>
+        </w:rPr>
+        <w:t xml:space="preserve">    </w:t>
+      </w:r>
+      <w:r>
+        <w:rPr>
+          <w:b/>
+          <w:bCs/>
+          <w:szCs w:val="28"/>
+        </w:rPr>
+        <w:t xml:space="preserve">OUT                  </w:t>
+      </w:r>
+    </w:p>
+    <w:p>
+      <w:pPr>
+        <w:pStyle w:val="Normal"/>
+        <w:spacing w:lineRule="atLeast" w:line="285"/>
+        <w:rPr>
+          <w:b/>
+          <w:b/>
+          <w:bCs/>
+          <w:szCs w:val="28"/>
+        </w:rPr>
+      </w:pPr>
+      <w:r>
+        <w:rPr>
+          <w:b/>
+          <w:bCs/>
+          <w:szCs w:val="28"/>
+        </w:rPr>
+        <w:t xml:space="preserve">    </w:t>
+      </w:r>
+      <w:r>
+        <w:rPr>
+          <w:b/>
+          <w:bCs/>
+          <w:szCs w:val="28"/>
+        </w:rPr>
+        <w:t xml:space="preserve">ADD R1, R1, #1      </w:t>
+      </w:r>
+    </w:p>
+    <w:p>
+      <w:pPr>
+        <w:pStyle w:val="Normal"/>
+        <w:spacing w:lineRule="atLeast" w:line="285"/>
+        <w:rPr>
+          <w:b/>
+          <w:b/>
+          <w:bCs/>
+          <w:szCs w:val="28"/>
+        </w:rPr>
+      </w:pPr>
+      <w:r>
+        <w:rPr>
+          <w:b/>
+          <w:bCs/>
+          <w:szCs w:val="28"/>
+        </w:rPr>
+        <w:t xml:space="preserve">    </w:t>
+      </w:r>
+      <w:r>
+        <w:rPr>
+          <w:b/>
+          <w:bCs/>
+          <w:szCs w:val="28"/>
+        </w:rPr>
+        <w:t xml:space="preserve">ADD R2, R2, #-1      </w:t>
+      </w:r>
+    </w:p>
+    <w:p>
+      <w:pPr>
+        <w:pStyle w:val="Normal"/>
+        <w:spacing w:lineRule="atLeast" w:line="285"/>
+        <w:rPr>
+          <w:b/>
+          <w:b/>
+          <w:bCs/>
+          <w:szCs w:val="28"/>
+        </w:rPr>
+      </w:pPr>
+      <w:r>
+        <w:rPr>
+          <w:b/>
+          <w:bCs/>
+          <w:szCs w:val="28"/>
+        </w:rPr>
+        <w:t xml:space="preserve">    </w:t>
+      </w:r>
+      <w:r>
+        <w:rPr>
+          <w:b/>
+          <w:bCs/>
+          <w:szCs w:val="28"/>
+        </w:rPr>
+        <w:t xml:space="preserve">BRp OUTNUMBERS    </w:t>
+      </w:r>
+    </w:p>
+    <w:p>
+      <w:pPr>
+        <w:pStyle w:val="Normal"/>
+        <w:spacing w:lineRule="atLeast" w:line="285"/>
+        <w:rPr>
+          <w:b/>
+          <w:b/>
+          <w:bCs/>
+          <w:szCs w:val="28"/>
+        </w:rPr>
+      </w:pPr>
+      <w:r>
+        <w:rPr>
+          <w:b/>
+          <w:bCs/>
+          <w:szCs w:val="28"/>
+        </w:rPr>
+      </w:r>
+    </w:p>
+    <w:p>
+      <w:pPr>
+        <w:pStyle w:val="Normal"/>
+        <w:spacing w:lineRule="atLeast" w:line="285"/>
+        <w:rPr>
+          <w:b/>
+          <w:b/>
+          <w:bCs/>
+          <w:szCs w:val="28"/>
+        </w:rPr>
+      </w:pPr>
+      <w:r>
+        <w:rPr>
+          <w:b/>
+          <w:bCs/>
+          <w:szCs w:val="28"/>
+        </w:rPr>
+        <w:t xml:space="preserve">    </w:t>
+      </w:r>
+      <w:r>
+        <w:rPr>
+          <w:b/>
+          <w:bCs/>
+          <w:szCs w:val="28"/>
+        </w:rPr>
+        <w:t xml:space="preserve">HALT                </w:t>
+      </w:r>
+    </w:p>
+    <w:p>
+      <w:pPr>
+        <w:pStyle w:val="Normal"/>
+        <w:spacing w:lineRule="atLeast" w:line="285"/>
+        <w:rPr>
+          <w:b/>
+          <w:b/>
+          <w:bCs/>
+          <w:szCs w:val="28"/>
+        </w:rPr>
+      </w:pPr>
+      <w:r>
+        <w:rPr>
+          <w:b/>
+          <w:bCs/>
+          <w:szCs w:val="28"/>
+        </w:rPr>
+      </w:r>
+    </w:p>
+    <w:p>
+      <w:pPr>
+        <w:pStyle w:val="Normal"/>
+        <w:spacing w:lineRule="atLeast" w:line="285"/>
+        <w:rPr>
+          <w:b/>
+          <w:b/>
+          <w:bCs/>
+          <w:szCs w:val="28"/>
+        </w:rPr>
+      </w:pPr>
+      <w:r>
+        <w:rPr>
+          <w:b/>
+          <w:bCs/>
+          <w:szCs w:val="28"/>
+        </w:rPr>
+        <w:t>PROMPT .STRINGZ "Enter 10 numbers: "</w:t>
+      </w:r>
+    </w:p>
+    <w:p>
+      <w:pPr>
+        <w:pStyle w:val="Normal"/>
+        <w:spacing w:lineRule="atLeast" w:line="285"/>
+        <w:rPr>
+          <w:b/>
+          <w:b/>
+          <w:bCs/>
+          <w:szCs w:val="28"/>
+        </w:rPr>
+      </w:pPr>
+      <w:r>
+        <w:rPr>
+          <w:b/>
+          <w:bCs/>
+          <w:szCs w:val="28"/>
+        </w:rPr>
+        <w:t xml:space="preserve">NUMBERS .BLKW 10       </w:t>
+      </w:r>
+    </w:p>
+    <w:p>
+      <w:pPr>
+        <w:pStyle w:val="Normal"/>
+        <w:spacing w:lineRule="atLeast" w:line="285"/>
+        <w:rPr>
+          <w:b/>
+          <w:b/>
+          <w:bCs/>
+          <w:szCs w:val="28"/>
+        </w:rPr>
+      </w:pPr>
+      <w:r>
+        <w:rPr>
+          <w:b/>
+          <w:bCs/>
+          <w:szCs w:val="28"/>
+        </w:rPr>
+        <w:t xml:space="preserve">CONSTATEXP .BLKW 10       </w:t>
+      </w:r>
+    </w:p>
+    <w:p>
+      <w:pPr>
+        <w:pStyle w:val="Normal"/>
+        <w:spacing w:lineRule="atLeast" w:line="285"/>
+        <w:rPr>
+          <w:b/>
+          <w:b/>
+          <w:bCs/>
+          <w:szCs w:val="28"/>
+        </w:rPr>
+      </w:pPr>
+      <w:r>
+        <w:rPr>
+          <w:b/>
+          <w:bCs/>
+          <w:szCs w:val="28"/>
+        </w:rPr>
+        <w:t xml:space="preserve">COUNT .FILL #10       </w:t>
+      </w:r>
+    </w:p>
+    <w:p>
+      <w:pPr>
+        <w:pStyle w:val="Normal"/>
+        <w:spacing w:lineRule="atLeast" w:line="285"/>
+        <w:rPr>
+          <w:b/>
+          <w:b/>
+          <w:bCs/>
+          <w:szCs w:val="28"/>
+        </w:rPr>
+      </w:pPr>
+      <w:r>
+        <w:rPr>
+          <w:b/>
+          <w:bCs/>
+          <w:szCs w:val="28"/>
+        </w:rPr>
+        <w:t xml:space="preserve">NEG48 .FILL #-48      </w:t>
+      </w:r>
+    </w:p>
+    <w:p>
+      <w:pPr>
+        <w:pStyle w:val="Normal"/>
+        <w:spacing w:lineRule="atLeast" w:line="285"/>
+        <w:rPr>
+          <w:b/>
+          <w:b/>
+          <w:bCs/>
+          <w:szCs w:val="28"/>
+        </w:rPr>
+      </w:pPr>
+      <w:r>
+        <w:rPr>
+          <w:b/>
+          <w:bCs/>
+          <w:szCs w:val="28"/>
+        </w:rPr>
+        <w:t xml:space="preserve">POS48 .FILL #48       </w:t>
+      </w:r>
+    </w:p>
+    <w:p>
+      <w:pPr>
+        <w:pStyle w:val="Normal"/>
+        <w:spacing w:lineRule="atLeast" w:line="285"/>
+        <w:rPr>
+          <w:b/>
+          <w:b/>
+          <w:bCs/>
+          <w:szCs w:val="28"/>
+        </w:rPr>
+      </w:pPr>
+      <w:r>
+        <w:rPr>
+          <w:b/>
+          <w:bCs/>
+          <w:szCs w:val="28"/>
+        </w:rPr>
+        <w:t xml:space="preserve">NEWLINE .FILL x000A     </w:t>
+      </w:r>
+    </w:p>
+    <w:p>
+      <w:pPr>
+        <w:pStyle w:val="Normal"/>
+        <w:spacing w:lineRule="atLeast" w:line="285"/>
+        <w:rPr>
+          <w:b/>
+          <w:b/>
+          <w:bCs/>
+          <w:szCs w:val="28"/>
+        </w:rPr>
+      </w:pPr>
+      <w:r>
+        <w:rPr>
+          <w:b/>
+          <w:bCs/>
+          <w:szCs w:val="28"/>
+        </w:rPr>
+        <w:t>.END</w:t>
       </w:r>
     </w:p>
     <w:p>
@@ -7221,8 +9917,8 @@
         <w:rPr/>
       </w:pPr>
       <w:bookmarkStart w:id="45" w:name="__RefHeading___Toc476_729700978"/>
-      <w:bookmarkStart w:id="46" w:name="_Toc151635922"/>
-      <w:bookmarkStart w:id="47" w:name="_Toc136047761"/>
+      <w:bookmarkStart w:id="46" w:name="_Toc136047761"/>
+      <w:bookmarkStart w:id="47" w:name="_Toc151635922"/>
       <w:bookmarkEnd w:id="45"/>
       <w:r>
         <w:rPr/>
@@ -7242,15 +9938,51 @@
       </w:pPr>
       <w:r>
         <w:rPr/>
-      </w:r>
-    </w:p>
-    <w:p>
-      <w:pPr>
-        <w:pStyle w:val="Normal"/>
-        <w:rPr/>
-      </w:pPr>
-      <w:r>
-        <w:rPr/>
+        <w:drawing>
+          <wp:anchor behindDoc="0" distT="0" distB="0" distL="0" distR="0" simplePos="0" locked="0" layoutInCell="1" allowOverlap="1" relativeHeight="5">
+            <wp:simplePos x="0" y="0"/>
+            <wp:positionH relativeFrom="column">
+              <wp:align>center</wp:align>
+            </wp:positionH>
+            <wp:positionV relativeFrom="paragraph">
+              <wp:posOffset>635</wp:posOffset>
+            </wp:positionV>
+            <wp:extent cx="4933950" cy="1323975"/>
+            <wp:effectExtent l="0" t="0" r="0" b="0"/>
+            <wp:wrapSquare wrapText="largest"/>
+            <wp:docPr id="4" name="Изображение2" descr=""/>
+            <wp:cNvGraphicFramePr>
+              <a:graphicFrameLocks xmlns:a="http://schemas.openxmlformats.org/drawingml/2006/main" noChangeAspect="1"/>
+            </wp:cNvGraphicFramePr>
+            <a:graphic xmlns:a="http://schemas.openxmlformats.org/drawingml/2006/main">
+              <a:graphicData uri="http://schemas.openxmlformats.org/drawingml/2006/picture">
+                <pic:pic xmlns:pic="http://schemas.openxmlformats.org/drawingml/2006/picture">
+                  <pic:nvPicPr>
+                    <pic:cNvPr id="4" name="Изображение2" descr=""/>
+                    <pic:cNvPicPr>
+                      <a:picLocks noChangeAspect="1" noChangeArrowheads="1"/>
+                    </pic:cNvPicPr>
+                  </pic:nvPicPr>
+                  <pic:blipFill>
+                    <a:blip r:embed="rId5"/>
+                    <a:stretch>
+                      <a:fillRect/>
+                    </a:stretch>
+                  </pic:blipFill>
+                  <pic:spPr bwMode="auto">
+                    <a:xfrm>
+                      <a:off x="0" y="0"/>
+                      <a:ext cx="4933950" cy="1323975"/>
+                    </a:xfrm>
+                    <a:prstGeom prst="rect">
+                      <a:avLst/>
+                    </a:prstGeom>
+                  </pic:spPr>
+                </pic:pic>
+              </a:graphicData>
+            </a:graphic>
+          </wp:anchor>
+        </w:drawing>
       </w:r>
     </w:p>
     <w:p>
@@ -7324,9 +10056,13 @@
           <w:szCs w:val="22"/>
           <w:lang w:val="en-US" w:eastAsia="en-US" w:bidi="ar-SA"/>
         </w:rPr>
-        <w:t>Рис.4.</w:t>
-      </w:r>
-      <w:r>
+        <w:t>Рис.4.1 Тестирование программы lab4_4</w:t>
+      </w:r>
+    </w:p>
+    <w:p>
+      <w:pPr>
+        <w:pStyle w:val="Normal"/>
+        <w:jc w:val="center"/>
         <w:rPr>
           <w:rFonts w:eastAsia="Calibri" w:cs="" w:cstheme="minorBidi" w:eastAsiaTheme="minorHAnsi"/>
           <w:color w:val="auto"/>
@@ -7335,8 +10071,7 @@
           <w:szCs w:val="22"/>
           <w:lang w:val="en-US" w:eastAsia="en-US" w:bidi="ar-SA"/>
         </w:rPr>
-        <w:t>1</w:t>
-      </w:r>
+      </w:pPr>
       <w:r>
         <w:rPr>
           <w:rFonts w:eastAsia="Calibri" w:cs="" w:cstheme="minorBidi" w:eastAsiaTheme="minorHAnsi"/>
@@ -7346,8 +10081,127 @@
           <w:szCs w:val="22"/>
           <w:lang w:val="en-US" w:eastAsia="en-US" w:bidi="ar-SA"/>
         </w:rPr>
-        <w:t xml:space="preserve"> Тестирование программы lab</w:t>
-      </w:r>
+      </w:r>
+      <w:r>
+        <w:br w:type="page"/>
+      </w:r>
+    </w:p>
+    <w:p>
+      <w:pPr>
+        <w:pStyle w:val="1"/>
+        <w:rPr/>
+      </w:pPr>
+      <w:bookmarkStart w:id="48" w:name="_Toc1360477582"/>
+      <w:bookmarkStart w:id="49" w:name="_Toc1516359192"/>
+      <w:r>
+        <w:rPr/>
+        <w:t xml:space="preserve">Задание </w:t>
+      </w:r>
+      <w:bookmarkEnd w:id="48"/>
+      <w:bookmarkEnd w:id="49"/>
+      <w:r>
+        <w:rPr/>
+        <w:t>5</w:t>
+      </w:r>
+    </w:p>
+    <w:p>
+      <w:pPr>
+        <w:pStyle w:val="2"/>
+        <w:rPr/>
+      </w:pPr>
+      <w:bookmarkStart w:id="50" w:name="__RefHeading___Toc472_7297009781"/>
+      <w:bookmarkEnd w:id="50"/>
+      <w:r>
+        <w:rPr/>
+        <w:t>5</w:t>
+      </w:r>
+      <w:bookmarkStart w:id="51" w:name="_Toc1360477592"/>
+      <w:bookmarkStart w:id="52" w:name="_Toc1516359202"/>
+      <w:r>
+        <w:rPr/>
+        <w:t>.1. Постановка задачи</w:t>
+      </w:r>
+      <w:bookmarkEnd w:id="51"/>
+      <w:bookmarkEnd w:id="52"/>
+    </w:p>
+    <w:p>
+      <w:pPr>
+        <w:pStyle w:val="Normal"/>
+        <w:suppressAutoHyphens w:val="false"/>
+        <w:spacing w:beforeAutospacing="1" w:afterAutospacing="1"/>
+        <w:jc w:val="left"/>
+        <w:rPr>
+          <w:color w:val="auto"/>
+        </w:rPr>
+      </w:pPr>
+      <w:r>
+        <w:rPr/>
+        <w:t>Реализовать с использованием flex и bison программу, транслирующую простые инструкции ветвления и цикла в ассемблер lc-3.</w:t>
+      </w:r>
+    </w:p>
+    <w:p>
+      <w:pPr>
+        <w:pStyle w:val="2"/>
+        <w:rPr/>
+      </w:pPr>
+      <w:bookmarkStart w:id="53" w:name="__RefHeading___Toc474_7297009782"/>
+      <w:bookmarkEnd w:id="53"/>
+      <w:r>
+        <w:rPr/>
+        <w:t>5</w:t>
+      </w:r>
+      <w:bookmarkStart w:id="54" w:name="_Toc1516359212"/>
+      <w:bookmarkStart w:id="55" w:name="_Toc1360477602"/>
+      <w:r>
+        <w:rPr/>
+        <w:t>.2. Решение задачи, код программы</w:t>
+      </w:r>
+      <w:bookmarkEnd w:id="54"/>
+      <w:bookmarkEnd w:id="55"/>
+    </w:p>
+    <w:p>
+      <w:pPr>
+        <w:pStyle w:val="Normal"/>
+        <w:spacing w:lineRule="atLeast" w:line="285"/>
+        <w:rPr>
+          <w:b/>
+          <w:b/>
+          <w:bCs/>
+          <w:szCs w:val="28"/>
+        </w:rPr>
+      </w:pPr>
+      <w:r>
+        <w:rPr>
+          <w:b/>
+          <w:bCs/>
+          <w:szCs w:val="28"/>
+        </w:rPr>
+      </w:r>
+    </w:p>
+    <w:p>
+      <w:pPr>
+        <w:pStyle w:val="Normal"/>
+        <w:spacing w:lineRule="atLeast" w:line="285"/>
+        <w:rPr>
+          <w:szCs w:val="28"/>
+          <w:lang w:val="en-US"/>
+        </w:rPr>
+      </w:pPr>
+      <w:r>
+        <w:rPr>
+          <w:szCs w:val="28"/>
+          <w:lang w:val="en-US"/>
+        </w:rPr>
+      </w:r>
+    </w:p>
+    <w:p>
+      <w:pPr>
+        <w:pStyle w:val="2"/>
+        <w:jc w:val="center"/>
+        <w:rPr/>
+      </w:pPr>
+      <w:bookmarkStart w:id="56" w:name="__RefHeading___Toc476_7297009782"/>
+      <w:bookmarkEnd w:id="56"/>
       <w:r>
         <w:rPr>
           <w:rFonts w:eastAsia="Calibri" w:cs="" w:cstheme="minorBidi" w:eastAsiaTheme="minorHAnsi"/>
@@ -7357,8 +10211,10 @@
           <w:szCs w:val="22"/>
           <w:lang w:val="en-US" w:eastAsia="en-US" w:bidi="ar-SA"/>
         </w:rPr>
-        <w:t>4</w:t>
-      </w:r>
+        <w:t>5</w:t>
+      </w:r>
+      <w:bookmarkStart w:id="57" w:name="_Toc1360477612"/>
+      <w:bookmarkStart w:id="58" w:name="_Toc1516359222"/>
       <w:r>
         <w:rPr>
           <w:rFonts w:eastAsia="Calibri" w:cs="" w:cstheme="minorBidi" w:eastAsiaTheme="minorHAnsi"/>
@@ -7368,13 +10224,11 @@
           <w:szCs w:val="22"/>
           <w:lang w:val="en-US" w:eastAsia="en-US" w:bidi="ar-SA"/>
         </w:rPr>
-        <w:t>_4</w:t>
-      </w:r>
-    </w:p>
-    <w:p>
-      <w:pPr>
-        <w:pStyle w:val="Normal"/>
-        <w:jc w:val="center"/>
+        <w:t>.3. Тестирование работы программы</w:t>
+      </w:r>
+      <w:bookmarkEnd w:id="57"/>
+      <w:bookmarkEnd w:id="58"/>
+      <w:r>
         <w:rPr>
           <w:rFonts w:eastAsia="Calibri" w:cs="" w:cstheme="minorBidi" w:eastAsiaTheme="minorHAnsi"/>
           <w:color w:val="auto"/>
@@ -7383,127 +10237,13 @@
           <w:szCs w:val="22"/>
           <w:lang w:val="en-US" w:eastAsia="en-US" w:bidi="ar-SA"/>
         </w:rPr>
-      </w:pPr>
-      <w:r>
-        <w:rPr/>
-      </w:r>
-      <w:r>
-        <w:br w:type="page"/>
-      </w:r>
-    </w:p>
-    <w:p>
-      <w:pPr>
-        <w:pStyle w:val="1"/>
-        <w:rPr/>
-      </w:pPr>
-      <w:bookmarkStart w:id="48" w:name="_Toc1516359192"/>
-      <w:bookmarkStart w:id="49" w:name="_Toc1360477582"/>
-      <w:r>
-        <w:rPr/>
-        <w:t xml:space="preserve">Задание </w:t>
-      </w:r>
-      <w:bookmarkEnd w:id="48"/>
-      <w:bookmarkEnd w:id="49"/>
-      <w:r>
-        <w:rPr/>
-        <w:t>5</w:t>
-      </w:r>
-    </w:p>
-    <w:p>
-      <w:pPr>
-        <w:pStyle w:val="2"/>
-        <w:rPr/>
-      </w:pPr>
-      <w:bookmarkStart w:id="50" w:name="__RefHeading___Toc472_7297009781"/>
-      <w:bookmarkEnd w:id="50"/>
-      <w:r>
-        <w:rPr/>
-        <w:t>5</w:t>
-      </w:r>
-      <w:bookmarkStart w:id="51" w:name="_Toc1516359202"/>
-      <w:bookmarkStart w:id="52" w:name="_Toc1360477592"/>
-      <w:r>
-        <w:rPr/>
-        <w:t>.1. Постановка задачи</w:t>
-      </w:r>
-      <w:bookmarkEnd w:id="51"/>
-      <w:bookmarkEnd w:id="52"/>
-    </w:p>
-    <w:p>
-      <w:pPr>
-        <w:pStyle w:val="Normal"/>
-        <w:suppressAutoHyphens w:val="false"/>
-        <w:spacing w:beforeAutospacing="1" w:afterAutospacing="1"/>
-        <w:jc w:val="left"/>
-        <w:rPr>
-          <w:color w:val="auto"/>
-        </w:rPr>
-      </w:pPr>
-      <w:r>
-        <w:rPr/>
-        <w:t>Реализовать с использованием flex и bison программу, транслирующую простые инструкции ветвления и цикла в ассемблер lc-3.</w:t>
-      </w:r>
-    </w:p>
-    <w:p>
-      <w:pPr>
-        <w:pStyle w:val="2"/>
-        <w:rPr/>
-      </w:pPr>
-      <w:bookmarkStart w:id="53" w:name="__RefHeading___Toc474_7297009782"/>
-      <w:bookmarkEnd w:id="53"/>
-      <w:r>
-        <w:rPr/>
-        <w:t>5</w:t>
-      </w:r>
-      <w:bookmarkStart w:id="54" w:name="_Toc1360477602"/>
-      <w:bookmarkStart w:id="55" w:name="_Toc1516359212"/>
-      <w:r>
-        <w:rPr/>
-        <w:t>.2. Решение задачи, код программы</w:t>
-      </w:r>
-      <w:bookmarkEnd w:id="54"/>
-      <w:bookmarkEnd w:id="55"/>
-    </w:p>
-    <w:p>
-      <w:pPr>
-        <w:pStyle w:val="Normal"/>
-        <w:spacing w:lineRule="atLeast" w:line="285"/>
-        <w:rPr>
-          <w:b/>
-          <w:b/>
-          <w:bCs/>
-          <w:szCs w:val="28"/>
-        </w:rPr>
-      </w:pPr>
-      <w:r>
-        <w:rPr/>
-      </w:r>
-    </w:p>
-    <w:p>
-      <w:pPr>
-        <w:pStyle w:val="Normal"/>
-        <w:spacing w:lineRule="atLeast" w:line="285"/>
-        <w:rPr>
-          <w:szCs w:val="28"/>
-          <w:lang w:val="en-US"/>
-        </w:rPr>
-      </w:pPr>
-      <w:r>
-        <w:rPr>
-          <w:szCs w:val="28"/>
-          <w:lang w:val="en-US"/>
-        </w:rPr>
-      </w:r>
-    </w:p>
-    <w:p>
-      <w:pPr>
-        <w:pStyle w:val="2"/>
+        <w:t xml:space="preserve"> </w:t>
+      </w:r>
+    </w:p>
+    <w:p>
+      <w:pPr>
+        <w:pStyle w:val="Normal"/>
         <w:jc w:val="center"/>
-        <w:rPr/>
-      </w:pPr>
-      <w:bookmarkStart w:id="56" w:name="__RefHeading___Toc476_7297009782"/>
-      <w:bookmarkEnd w:id="56"/>
-      <w:r>
         <w:rPr>
           <w:rFonts w:eastAsia="Calibri" w:cs="" w:cstheme="minorBidi" w:eastAsiaTheme="minorHAnsi"/>
           <w:color w:val="auto"/>
@@ -7512,10 +10252,7 @@
           <w:szCs w:val="22"/>
           <w:lang w:val="en-US" w:eastAsia="en-US" w:bidi="ar-SA"/>
         </w:rPr>
-        <w:t>5</w:t>
-      </w:r>
-      <w:bookmarkStart w:id="57" w:name="_Toc1516359222"/>
-      <w:bookmarkStart w:id="58" w:name="_Toc1360477612"/>
+      </w:pPr>
       <w:r>
         <w:rPr>
           <w:rFonts w:eastAsia="Calibri" w:cs="" w:cstheme="minorBidi" w:eastAsiaTheme="minorHAnsi"/>
@@ -7525,11 +10262,12 @@
           <w:szCs w:val="22"/>
           <w:lang w:val="en-US" w:eastAsia="en-US" w:bidi="ar-SA"/>
         </w:rPr>
-        <w:t>.3. Тестирование работы программы</w:t>
-      </w:r>
-      <w:bookmarkEnd w:id="57"/>
-      <w:bookmarkEnd w:id="58"/>
-      <w:r>
+      </w:r>
+    </w:p>
+    <w:p>
+      <w:pPr>
+        <w:pStyle w:val="Normal"/>
+        <w:jc w:val="center"/>
         <w:rPr>
           <w:rFonts w:eastAsia="Calibri" w:cs="" w:cstheme="minorBidi" w:eastAsiaTheme="minorHAnsi"/>
           <w:color w:val="auto"/>
@@ -7538,13 +10276,8 @@
           <w:szCs w:val="22"/>
           <w:lang w:val="en-US" w:eastAsia="en-US" w:bidi="ar-SA"/>
         </w:rPr>
-        <w:t xml:space="preserve"> </w:t>
-      </w:r>
-    </w:p>
-    <w:p>
-      <w:pPr>
-        <w:pStyle w:val="Normal"/>
-        <w:jc w:val="center"/>
+      </w:pPr>
+      <w:r>
         <w:rPr>
           <w:rFonts w:eastAsia="Calibri" w:cs="" w:cstheme="minorBidi" w:eastAsiaTheme="minorHAnsi"/>
           <w:color w:val="auto"/>
@@ -7553,15 +10286,15 @@
           <w:szCs w:val="22"/>
           <w:lang w:val="en-US" w:eastAsia="en-US" w:bidi="ar-SA"/>
         </w:rPr>
-      </w:pPr>
-      <w:r>
-        <w:rPr/>
       </w:r>
     </w:p>
     <w:p>
       <w:pPr>
         <w:pStyle w:val="Normal"/>
         <w:jc w:val="center"/>
+        <w:rPr/>
+      </w:pPr>
+      <w:r>
         <w:rPr>
           <w:rFonts w:eastAsia="Calibri" w:cs="" w:cstheme="minorBidi" w:eastAsiaTheme="minorHAnsi"/>
           <w:color w:val="auto"/>
@@ -7570,82 +10303,7 @@
           <w:szCs w:val="22"/>
           <w:lang w:val="en-US" w:eastAsia="en-US" w:bidi="ar-SA"/>
         </w:rPr>
-      </w:pPr>
-      <w:r>
-        <w:rPr/>
-      </w:r>
-    </w:p>
-    <w:p>
-      <w:pPr>
-        <w:pStyle w:val="Normal"/>
-        <w:jc w:val="center"/>
-        <w:rPr/>
-      </w:pPr>
-      <w:r>
-        <w:rPr>
-          <w:rFonts w:eastAsia="Calibri" w:cs="" w:cstheme="minorBidi" w:eastAsiaTheme="minorHAnsi"/>
-          <w:color w:val="auto"/>
-          <w:kern w:val="0"/>
-          <w:sz w:val="28"/>
-          <w:szCs w:val="22"/>
-          <w:lang w:val="en-US" w:eastAsia="en-US" w:bidi="ar-SA"/>
-        </w:rPr>
-        <w:t>Рис.4.</w:t>
-      </w:r>
-      <w:r>
-        <w:rPr>
-          <w:rFonts w:eastAsia="Calibri" w:cs="" w:cstheme="minorBidi" w:eastAsiaTheme="minorHAnsi"/>
-          <w:color w:val="auto"/>
-          <w:kern w:val="0"/>
-          <w:sz w:val="28"/>
-          <w:szCs w:val="22"/>
-          <w:lang w:val="en-US" w:eastAsia="en-US" w:bidi="ar-SA"/>
-        </w:rPr>
-        <w:t>1</w:t>
-      </w:r>
-      <w:r>
-        <w:rPr>
-          <w:rFonts w:eastAsia="Calibri" w:cs="" w:cstheme="minorBidi" w:eastAsiaTheme="minorHAnsi"/>
-          <w:color w:val="auto"/>
-          <w:kern w:val="0"/>
-          <w:sz w:val="28"/>
-          <w:szCs w:val="22"/>
-          <w:lang w:val="en-US" w:eastAsia="en-US" w:bidi="ar-SA"/>
-        </w:rPr>
-        <w:t xml:space="preserve"> Тестирование программы lab</w:t>
-      </w:r>
-      <w:r>
-        <w:rPr>
-          <w:rFonts w:eastAsia="Calibri" w:cs="" w:cstheme="minorBidi" w:eastAsiaTheme="minorHAnsi"/>
-          <w:color w:val="auto"/>
-          <w:kern w:val="0"/>
-          <w:sz w:val="28"/>
-          <w:szCs w:val="22"/>
-          <w:lang w:val="en-US" w:eastAsia="en-US" w:bidi="ar-SA"/>
-        </w:rPr>
-        <w:t>4</w:t>
-      </w:r>
-      <w:r>
-        <w:rPr>
-          <w:rFonts w:eastAsia="Calibri" w:cs="" w:cstheme="minorBidi" w:eastAsiaTheme="minorHAnsi"/>
-          <w:color w:val="auto"/>
-          <w:kern w:val="0"/>
-          <w:sz w:val="28"/>
-          <w:szCs w:val="22"/>
-          <w:lang w:val="en-US" w:eastAsia="en-US" w:bidi="ar-SA"/>
-        </w:rPr>
-        <w:t>_</w:t>
-      </w:r>
-      <w:r>
-        <w:rPr>
-          <w:rFonts w:eastAsia="Calibri" w:cs="" w:cstheme="minorBidi" w:eastAsiaTheme="minorHAnsi"/>
-          <w:color w:val="auto"/>
-          <w:kern w:val="0"/>
-          <w:sz w:val="28"/>
-          <w:szCs w:val="22"/>
-          <w:lang w:val="en-US" w:eastAsia="en-US" w:bidi="ar-SA"/>
-        </w:rPr>
-        <w:t>5</w:t>
+        <w:t>Рис.4.1 Тестирование программы lab4_5</w:t>
       </w:r>
     </w:p>
     <w:sectPr>

</xml_diff>